<commit_message>
finish chapter 5 summary
</commit_message>
<xml_diff>
--- a/Introduction to Static Analysis/summary/5) Advanced Static Analysis Techniques.docx
+++ b/Introduction to Static Analysis/summary/5) Advanced Static Analysis Techniques.docx
@@ -97,7 +97,6 @@
         <w:pStyle w:val="a6"/>
         <w:ind w:leftChars="0"/>
         <w:rPr>
-          <w:rFonts w:hint="eastAsia"/>
           <w:sz w:val="22"/>
         </w:rPr>
       </w:pPr>
@@ -120,7 +119,6 @@
         <w:pStyle w:val="a6"/>
         <w:ind w:leftChars="0"/>
         <w:rPr>
-          <w:rFonts w:hint="eastAsia"/>
           <w:sz w:val="22"/>
         </w:rPr>
       </w:pPr>
@@ -165,7 +163,6 @@
         <w:pStyle w:val="a6"/>
         <w:ind w:leftChars="0"/>
         <w:rPr>
-          <w:rFonts w:hint="eastAsia"/>
           <w:sz w:val="22"/>
         </w:rPr>
       </w:pPr>
@@ -182,7 +179,6 @@
         <w:pStyle w:val="a6"/>
         <w:ind w:leftChars="0"/>
         <w:rPr>
-          <w:rFonts w:hint="eastAsia"/>
           <w:sz w:val="22"/>
         </w:rPr>
       </w:pPr>
@@ -599,7 +595,6 @@
         <w:pStyle w:val="a6"/>
         <w:ind w:leftChars="0"/>
         <w:rPr>
-          <w:rFonts w:hint="eastAsia"/>
           <w:sz w:val="22"/>
         </w:rPr>
       </w:pPr>
@@ -621,7 +616,6 @@
         <w:pStyle w:val="a6"/>
         <w:ind w:leftChars="0"/>
         <w:rPr>
-          <w:rFonts w:hint="eastAsia"/>
           <w:sz w:val="22"/>
         </w:rPr>
       </w:pPr>
@@ -854,17 +848,7 @@
             <w:rFonts w:ascii="Cambria Math" w:hAnsi="Cambria Math"/>
             <w:sz w:val="22"/>
           </w:rPr>
-          <m:t xml:space="preserve"> </m:t>
-        </m:r>
-        <m:r>
-          <m:rPr>
-            <m:sty m:val="p"/>
-          </m:rPr>
-          <w:rPr>
-            <w:rFonts w:ascii="Cambria Math" w:hAnsi="Cambria Math"/>
-            <w:sz w:val="22"/>
-          </w:rPr>
-          <m:t>⟺ γ</m:t>
+          <m:t xml:space="preserve"> ⟺ γ</m:t>
         </m:r>
         <m:d>
           <m:dPr>
@@ -1127,7 +1111,6 @@
         <w:pStyle w:val="a6"/>
         <w:ind w:leftChars="0"/>
         <w:rPr>
-          <w:rFonts w:hint="eastAsia"/>
           <w:sz w:val="22"/>
         </w:rPr>
       </w:pPr>
@@ -1164,7 +1147,6 @@
         <w:pStyle w:val="a6"/>
         <w:ind w:leftChars="0"/>
         <w:rPr>
-          <w:rFonts w:hint="eastAsia"/>
           <w:sz w:val="22"/>
         </w:rPr>
       </w:pPr>
@@ -1477,7 +1459,6 @@
         <w:pStyle w:val="a6"/>
         <w:ind w:leftChars="0"/>
         <w:rPr>
-          <w:rFonts w:hint="eastAsia"/>
           <w:sz w:val="22"/>
         </w:rPr>
       </w:pPr>
@@ -1847,27 +1828,7 @@
             <w:rFonts w:ascii="Cambria Math" w:hAnsi="Cambria Math"/>
             <w:sz w:val="22"/>
           </w:rPr>
-          <m:t>,</m:t>
-        </m:r>
-        <m:r>
-          <m:rPr>
-            <m:sty m:val="p"/>
-          </m:rPr>
-          <w:rPr>
-            <w:rFonts w:ascii="Cambria Math" w:hAnsi="Cambria Math"/>
-            <w:sz w:val="22"/>
-          </w:rPr>
-          <m:t xml:space="preserve"> </m:t>
-        </m:r>
-        <m:r>
-          <m:rPr>
-            <m:sty m:val="p"/>
-          </m:rPr>
-          <w:rPr>
-            <w:rFonts w:ascii="Cambria Math" w:hAnsi="Cambria Math"/>
-            <w:sz w:val="22"/>
-          </w:rPr>
-          <m:t xml:space="preserve"> m∈</m:t>
+          <m:t>,  m∈</m:t>
         </m:r>
         <m:sSub>
           <m:sSubPr>
@@ -2001,17 +1962,7 @@
             <w:rFonts w:ascii="Cambria Math" w:hAnsi="Cambria Math"/>
             <w:sz w:val="22"/>
           </w:rPr>
-          <m:t>(</m:t>
-        </m:r>
-        <m:r>
-          <m:rPr>
-            <m:sty m:val="p"/>
-          </m:rPr>
-          <w:rPr>
-            <w:rFonts w:ascii="Cambria Math" w:hAnsi="Cambria Math"/>
-            <w:sz w:val="22"/>
-          </w:rPr>
-          <m:t>a(</m:t>
+          <m:t>(a(</m:t>
         </m:r>
         <m:sSub>
           <m:sSubPr>
@@ -2052,17 +2003,7 @@
             <w:rFonts w:ascii="Cambria Math" w:hAnsi="Cambria Math"/>
             <w:sz w:val="22"/>
           </w:rPr>
-          <m:t>))</m:t>
-        </m:r>
-        <m:r>
-          <m:rPr>
-            <m:sty m:val="p"/>
-          </m:rPr>
-          <w:rPr>
-            <w:rFonts w:ascii="Cambria Math" w:hAnsi="Cambria Math"/>
-            <w:sz w:val="22"/>
-          </w:rPr>
-          <m:t>}</m:t>
+          <m:t>))}</m:t>
         </m:r>
       </m:oMath>
       <w:r>
@@ -2091,7 +2032,6 @@
       <w:pPr>
         <w:ind w:left="800" w:firstLine="800"/>
         <w:rPr>
-          <w:rFonts w:hint="eastAsia"/>
           <w:sz w:val="22"/>
         </w:rPr>
       </w:pPr>
@@ -2234,7 +2174,6 @@
         <w:pStyle w:val="a6"/>
         <w:ind w:leftChars="0"/>
         <w:rPr>
-          <w:rFonts w:hint="eastAsia"/>
           <w:sz w:val="22"/>
         </w:rPr>
       </w:pPr>
@@ -2329,7 +2268,6 @@
         <w:pStyle w:val="a6"/>
         <w:ind w:leftChars="0"/>
         <w:rPr>
-          <w:rFonts w:hint="eastAsia"/>
           <w:sz w:val="22"/>
         </w:rPr>
       </w:pPr>
@@ -2420,7 +2358,6 @@
         <w:pStyle w:val="a6"/>
         <w:ind w:leftChars="0" w:firstLine="800"/>
         <w:rPr>
-          <w:rFonts w:hint="eastAsia"/>
           <w:sz w:val="22"/>
         </w:rPr>
       </w:pPr>
@@ -2476,7 +2413,6 @@
         <w:pStyle w:val="a6"/>
         <w:ind w:leftChars="0"/>
         <w:rPr>
-          <w:rFonts w:hint="eastAsia"/>
           <w:sz w:val="22"/>
         </w:rPr>
       </w:pPr>
@@ -2588,7 +2524,6 @@
         <w:pStyle w:val="a6"/>
         <w:ind w:leftChars="0"/>
         <w:rPr>
-          <w:rFonts w:hint="eastAsia"/>
           <w:sz w:val="22"/>
         </w:rPr>
       </w:pPr>
@@ -2622,13 +2557,19 @@
         <w:rPr>
           <w:sz w:val="22"/>
         </w:rPr>
-        <w:t xml:space="preserve">Abstract </w:t>
-      </w:r>
-      <w:r>
-        <w:rPr>
-          <w:sz w:val="22"/>
-        </w:rPr>
-        <w:t>iteration</w:t>
+        <w:t>More precise a</w:t>
+      </w:r>
+      <w:r>
+        <w:rPr>
+          <w:sz w:val="22"/>
+        </w:rPr>
+        <w:t>bstract iteration</w:t>
+      </w:r>
+      <w:r>
+        <w:rPr>
+          <w:sz w:val="22"/>
+        </w:rPr>
+        <w:t xml:space="preserve"> skills</w:t>
       </w:r>
       <w:r>
         <w:rPr>
@@ -2664,9 +2605,51 @@
         <w:pStyle w:val="a6"/>
         <w:ind w:leftChars="0"/>
         <w:rPr>
+          <w:sz w:val="22"/>
+        </w:rPr>
+      </w:pPr>
+      <w:r>
+        <w:rPr>
+          <w:sz w:val="22"/>
+        </w:rPr>
+        <w:tab/>
+      </w:r>
+      <w:r>
+        <w:rPr>
+          <w:sz w:val="22"/>
+        </w:rPr>
+        <w:t>Start abstract iteration after analyze few iteration</w:t>
+      </w:r>
+    </w:p>
+    <w:p>
+      <w:pPr>
+        <w:pStyle w:val="a6"/>
+        <w:ind w:leftChars="0"/>
+        <w:rPr>
+          <w:sz w:val="22"/>
+        </w:rPr>
+      </w:pPr>
+      <w:r>
+        <w:rPr>
           <w:rFonts w:hint="eastAsia"/>
           <w:sz w:val="22"/>
         </w:rPr>
+        <w:t>2</w:t>
+      </w:r>
+      <w:r>
+        <w:rPr>
+          <w:sz w:val="22"/>
+        </w:rPr>
+        <w:t>-1. Delay widening</w:t>
+      </w:r>
+    </w:p>
+    <w:p>
+      <w:pPr>
+        <w:pStyle w:val="a6"/>
+        <w:ind w:leftChars="0"/>
+        <w:rPr>
+          <w:sz w:val="22"/>
+        </w:rPr>
       </w:pPr>
       <w:r>
         <w:rPr>
@@ -2674,8 +2657,105 @@
         </w:rPr>
         <w:tab/>
       </w:r>
-      <w:bookmarkStart w:id="0" w:name="_GoBack"/>
-      <w:bookmarkEnd w:id="0"/>
+      <w:r>
+        <w:rPr>
+          <w:sz w:val="22"/>
+        </w:rPr>
+        <w:t>Before start widening, first few iterations use abstract union instead</w:t>
+      </w:r>
+    </w:p>
+    <w:p>
+      <w:pPr>
+        <w:pStyle w:val="a6"/>
+        <w:ind w:leftChars="0"/>
+        <w:rPr>
+          <w:sz w:val="22"/>
+        </w:rPr>
+      </w:pPr>
+      <w:r>
+        <w:rPr>
+          <w:rFonts w:hint="eastAsia"/>
+          <w:sz w:val="22"/>
+        </w:rPr>
+        <w:t>2</w:t>
+      </w:r>
+      <w:r>
+        <w:rPr>
+          <w:sz w:val="22"/>
+        </w:rPr>
+        <w:t>-2. Threshold widening</w:t>
+      </w:r>
+    </w:p>
+    <w:p>
+      <w:pPr>
+        <w:pStyle w:val="a6"/>
+        <w:ind w:leftChars="0"/>
+        <w:rPr>
+          <w:sz w:val="22"/>
+        </w:rPr>
+      </w:pPr>
+      <w:r>
+        <w:rPr>
+          <w:sz w:val="22"/>
+        </w:rPr>
+        <w:tab/>
+      </w:r>
+      <w:r>
+        <w:rPr>
+          <w:sz w:val="22"/>
+        </w:rPr>
+        <w:t>If value is inside the threshold, widening stops at pre-defined threshold</w:t>
+      </w:r>
+    </w:p>
+    <w:p>
+      <w:pPr>
+        <w:pStyle w:val="a6"/>
+        <w:ind w:leftChars="0"/>
+        <w:rPr>
+          <w:sz w:val="22"/>
+        </w:rPr>
+      </w:pPr>
+      <w:r>
+        <w:rPr>
+          <w:rFonts w:hint="eastAsia"/>
+          <w:sz w:val="22"/>
+        </w:rPr>
+        <w:t>3</w:t>
+      </w:r>
+      <w:r>
+        <w:rPr>
+          <w:sz w:val="22"/>
+        </w:rPr>
+        <w:t xml:space="preserve">. Abstract </w:t>
+      </w:r>
+      <w:r>
+        <w:rPr>
+          <w:sz w:val="22"/>
+        </w:rPr>
+        <w:t>approximation (narrowing)</w:t>
+      </w:r>
+    </w:p>
+    <w:p>
+      <w:pPr>
+        <w:pStyle w:val="a6"/>
+        <w:ind w:leftChars="0"/>
+        <w:rPr>
+          <w:rFonts w:hint="eastAsia"/>
+          <w:sz w:val="22"/>
+        </w:rPr>
+      </w:pPr>
+      <w:r>
+        <w:rPr>
+          <w:sz w:val="22"/>
+        </w:rPr>
+        <w:tab/>
+      </w:r>
+      <w:r>
+        <w:rPr>
+          <w:sz w:val="22"/>
+        </w:rPr>
+        <w:t>Do more iteration from fixpoint to gain more precision</w:t>
+      </w:r>
     </w:p>
     <w:p>
       <w:pPr>
@@ -2694,13 +2774,3421 @@
           <w:rFonts w:hint="eastAsia"/>
           <w:sz w:val="22"/>
         </w:rPr>
-        <w:t>a</w:t>
-      </w:r>
-    </w:p>
-    <w:p>
-      <w:pPr>
+        <w:t>S</w:t>
+      </w:r>
+      <w:r>
+        <w:rPr>
+          <w:sz w:val="22"/>
+        </w:rPr>
+        <w:t xml:space="preserve">parse analysis = </w:t>
+      </w:r>
+      <w:r>
+        <w:rPr>
+          <w:sz w:val="22"/>
+        </w:rPr>
+        <w:t>Efficient analysis without losing any precision</w:t>
+      </w:r>
+    </w:p>
+    <w:p>
+      <w:pPr>
+        <w:pStyle w:val="a6"/>
+        <w:numPr>
+          <w:ilvl w:val="0"/>
+          <w:numId w:val="1"/>
+        </w:numPr>
+        <w:ind w:leftChars="0"/>
+        <w:rPr>
+          <w:sz w:val="22"/>
+        </w:rPr>
+      </w:pPr>
+      <w:r>
         <w:rPr>
           <w:rFonts w:hint="eastAsia"/>
+          <w:sz w:val="22"/>
+        </w:rPr>
+        <w:t>S</w:t>
+      </w:r>
+      <w:r>
+        <w:rPr>
+          <w:sz w:val="22"/>
+        </w:rPr>
+        <w:t xml:space="preserve">patial sparsity = </w:t>
+      </w:r>
+      <w:r>
+        <w:rPr>
+          <w:sz w:val="22"/>
+        </w:rPr>
+        <w:t xml:space="preserve">Store </w:t>
+      </w:r>
+      <w:r>
+        <w:rPr>
+          <w:sz w:val="22"/>
+        </w:rPr>
+        <w:t>unnecessary info. of memory to every program part</w:t>
+      </w:r>
+    </w:p>
+    <w:p>
+      <w:pPr>
+        <w:pStyle w:val="a6"/>
+        <w:ind w:leftChars="0"/>
+        <w:rPr>
+          <w:sz w:val="22"/>
+        </w:rPr>
+      </w:pPr>
+      <w:r>
+        <w:rPr>
+          <w:sz w:val="22"/>
+        </w:rPr>
+        <w:lastRenderedPageBreak/>
+        <w:t>Abstract garbage collection (a.k.a. Frame rule)</w:t>
+      </w:r>
+    </w:p>
+    <w:p>
+      <w:pPr>
+        <w:rPr>
+          <w:rFonts w:hint="eastAsia"/>
+          <w:sz w:val="22"/>
+        </w:rPr>
+      </w:pPr>
+      <m:oMathPara>
+        <m:oMath>
+          <m:r>
+            <m:rPr>
+              <m:sty m:val="p"/>
+            </m:rPr>
+            <w:rPr>
+              <w:rFonts w:ascii="Cambria Math" w:hAnsi="Cambria Math"/>
+              <w:sz w:val="22"/>
+            </w:rPr>
+            <m:t xml:space="preserve">For each </m:t>
+          </m:r>
+          <m:r>
+            <w:rPr>
+              <w:rFonts w:ascii="Cambria Math" w:hAnsi="Cambria Math"/>
+              <w:sz w:val="22"/>
+            </w:rPr>
+            <m:t>l</m:t>
+          </m:r>
+          <m:r>
+            <m:rPr>
+              <m:scr m:val="double-struck"/>
+              <m:sty m:val="p"/>
+            </m:rPr>
+            <w:rPr>
+              <w:rFonts w:ascii="Cambria Math" w:hAnsi="Cambria Math"/>
+              <w:sz w:val="22"/>
+            </w:rPr>
+            <m:t xml:space="preserve">∈L, </m:t>
+          </m:r>
+          <m:r>
+            <m:rPr>
+              <m:sty m:val="p"/>
+            </m:rPr>
+            <w:rPr>
+              <w:rFonts w:ascii="Cambria Math" w:hAnsi="Cambria Math"/>
+              <w:sz w:val="22"/>
+            </w:rPr>
+            <m:t xml:space="preserve">if </m:t>
+          </m:r>
+          <m:d>
+            <m:dPr>
+              <m:ctrlPr>
+                <w:rPr>
+                  <w:rFonts w:ascii="Cambria Math" w:hAnsi="Cambria Math"/>
+                  <w:sz w:val="22"/>
+                </w:rPr>
+              </m:ctrlPr>
+            </m:dPr>
+            <m:e>
+              <m:r>
+                <w:rPr>
+                  <w:rFonts w:ascii="Cambria Math" w:hAnsi="Cambria Math"/>
+                  <w:sz w:val="22"/>
+                </w:rPr>
+                <m:t>l</m:t>
+              </m:r>
+              <m:r>
+                <m:rPr>
+                  <m:sty m:val="p"/>
+                </m:rPr>
+                <w:rPr>
+                  <w:rFonts w:ascii="Cambria Math" w:hAnsi="Cambria Math"/>
+                  <w:sz w:val="22"/>
+                </w:rPr>
+                <m:t>→</m:t>
+              </m:r>
+              <m:sSup>
+                <m:sSupPr>
+                  <m:ctrlPr>
+                    <w:rPr>
+                      <w:rFonts w:ascii="Cambria Math" w:hAnsi="Cambria Math"/>
+                      <w:sz w:val="22"/>
+                    </w:rPr>
+                  </m:ctrlPr>
+                </m:sSupPr>
+                <m:e>
+                  <m:r>
+                    <m:rPr>
+                      <m:sty m:val="p"/>
+                    </m:rPr>
+                    <w:rPr>
+                      <w:rFonts w:ascii="Cambria Math" w:hAnsi="Cambria Math"/>
+                      <w:sz w:val="22"/>
+                    </w:rPr>
+                    <m:t>M</m:t>
+                  </m:r>
+                </m:e>
+                <m:sup>
+                  <m:r>
+                    <m:rPr>
+                      <m:sty m:val="p"/>
+                    </m:rPr>
+                    <w:rPr>
+                      <w:rFonts w:ascii="Cambria Math" w:hAnsi="Cambria Math"/>
+                      <w:sz w:val="22"/>
+                    </w:rPr>
+                    <m:t>#</m:t>
+                  </m:r>
+                </m:sup>
+              </m:sSup>
+            </m:e>
+          </m:d>
+          <m:r>
+            <m:rPr>
+              <m:scr m:val="double-struck"/>
+              <m:sty m:val="p"/>
+            </m:rPr>
+            <w:rPr>
+              <w:rFonts w:ascii="Cambria Math" w:hAnsi="Cambria Math"/>
+              <w:sz w:val="22"/>
+            </w:rPr>
+            <m:t>∈A</m:t>
+          </m:r>
+          <m:r>
+            <m:rPr>
+              <m:sty m:val="p"/>
+            </m:rPr>
+            <w:rPr>
+              <w:rFonts w:ascii="Cambria Math" w:hAnsi="Cambria Math"/>
+              <w:sz w:val="22"/>
+            </w:rPr>
+            <m:t xml:space="preserve"> and </m:t>
+          </m:r>
+          <m:sSup>
+            <m:sSupPr>
+              <m:ctrlPr>
+                <w:rPr>
+                  <w:rFonts w:ascii="Cambria Math" w:hAnsi="Cambria Math"/>
+                  <w:sz w:val="22"/>
+                </w:rPr>
+              </m:ctrlPr>
+            </m:sSupPr>
+            <m:e>
+              <m:r>
+                <m:rPr>
+                  <m:sty m:val="p"/>
+                </m:rPr>
+                <w:rPr>
+                  <w:rFonts w:ascii="Cambria Math" w:hAnsi="Cambria Math"/>
+                  <w:sz w:val="22"/>
+                </w:rPr>
+                <m:t>M</m:t>
+              </m:r>
+            </m:e>
+            <m:sup>
+              <m:r>
+                <m:rPr>
+                  <m:sty m:val="p"/>
+                </m:rPr>
+                <w:rPr>
+                  <w:rFonts w:ascii="Cambria Math" w:hAnsi="Cambria Math"/>
+                  <w:sz w:val="22"/>
+                </w:rPr>
+                <m:t>#</m:t>
+              </m:r>
+            </m:sup>
+          </m:sSup>
+          <m:r>
+            <w:rPr>
+              <w:rFonts w:ascii="Cambria Math" w:hAnsi="Cambria Math"/>
+              <w:sz w:val="22"/>
+            </w:rPr>
+            <m:t>≠⊥</m:t>
+          </m:r>
+          <m:r>
+            <m:rPr>
+              <m:sty m:val="p"/>
+            </m:rPr>
+            <w:rPr>
+              <w:rFonts w:ascii="Cambria Math" w:hAnsi="Cambria Math"/>
+              <w:sz w:val="22"/>
+            </w:rPr>
+            <m:t xml:space="preserve">, then </m:t>
+          </m:r>
+          <m:r>
+            <w:rPr>
+              <w:rFonts w:ascii="Cambria Math" w:hAnsi="Cambria Math"/>
+              <w:sz w:val="22"/>
+            </w:rPr>
+            <m:t>dom</m:t>
+          </m:r>
+          <m:d>
+            <m:dPr>
+              <m:ctrlPr>
+                <w:rPr>
+                  <w:rFonts w:ascii="Cambria Math" w:hAnsi="Cambria Math"/>
+                  <w:sz w:val="22"/>
+                </w:rPr>
+              </m:ctrlPr>
+            </m:dPr>
+            <m:e>
+              <m:sSup>
+                <m:sSupPr>
+                  <m:ctrlPr>
+                    <w:rPr>
+                      <w:rFonts w:ascii="Cambria Math" w:hAnsi="Cambria Math"/>
+                      <w:sz w:val="22"/>
+                    </w:rPr>
+                  </m:ctrlPr>
+                </m:sSupPr>
+                <m:e>
+                  <m:r>
+                    <m:rPr>
+                      <m:sty m:val="p"/>
+                    </m:rPr>
+                    <w:rPr>
+                      <w:rFonts w:ascii="Cambria Math" w:hAnsi="Cambria Math"/>
+                      <w:sz w:val="22"/>
+                    </w:rPr>
+                    <m:t>M</m:t>
+                  </m:r>
+                </m:e>
+                <m:sup>
+                  <m:r>
+                    <m:rPr>
+                      <m:sty m:val="p"/>
+                    </m:rPr>
+                    <w:rPr>
+                      <w:rFonts w:ascii="Cambria Math" w:hAnsi="Cambria Math"/>
+                      <w:sz w:val="22"/>
+                    </w:rPr>
+                    <m:t>#</m:t>
+                  </m:r>
+                </m:sup>
+              </m:sSup>
+            </m:e>
+          </m:d>
+          <m:r>
+            <m:rPr>
+              <m:sty m:val="p"/>
+            </m:rPr>
+            <w:rPr>
+              <w:rFonts w:ascii="Cambria Math" w:hAnsi="Cambria Math"/>
+              <w:sz w:val="22"/>
+            </w:rPr>
+            <m:t>=</m:t>
+          </m:r>
+          <m:sSup>
+            <m:sSupPr>
+              <m:ctrlPr>
+                <w:rPr>
+                  <w:rFonts w:ascii="Cambria Math" w:hAnsi="Cambria Math"/>
+                  <w:sz w:val="22"/>
+                </w:rPr>
+              </m:ctrlPr>
+            </m:sSupPr>
+            <m:e>
+              <m:r>
+                <m:rPr>
+                  <m:sty m:val="p"/>
+                </m:rPr>
+                <w:rPr>
+                  <w:rFonts w:ascii="Cambria Math" w:hAnsi="Cambria Math"/>
+                  <w:sz w:val="22"/>
+                </w:rPr>
+                <m:t>Access</m:t>
+              </m:r>
+            </m:e>
+            <m:sup>
+              <m:r>
+                <m:rPr>
+                  <m:sty m:val="p"/>
+                </m:rPr>
+                <w:rPr>
+                  <w:rFonts w:ascii="Cambria Math" w:hAnsi="Cambria Math"/>
+                  <w:sz w:val="22"/>
+                </w:rPr>
+                <m:t>#</m:t>
+              </m:r>
+            </m:sup>
+          </m:sSup>
+          <m:r>
+            <w:rPr>
+              <w:rFonts w:ascii="Cambria Math" w:hAnsi="Cambria Math"/>
+              <w:sz w:val="22"/>
+            </w:rPr>
+            <m:t>(l)</m:t>
+          </m:r>
+        </m:oMath>
+      </m:oMathPara>
+    </w:p>
+    <w:p>
+      <w:pPr>
+        <w:pStyle w:val="a6"/>
+        <w:numPr>
+          <w:ilvl w:val="0"/>
+          <w:numId w:val="1"/>
+        </w:numPr>
+        <w:ind w:leftChars="0"/>
+        <w:rPr>
+          <w:sz w:val="22"/>
+        </w:rPr>
+      </w:pPr>
+      <w:r>
+        <w:rPr>
+          <w:rFonts w:hint="eastAsia"/>
+          <w:sz w:val="22"/>
+        </w:rPr>
+        <w:t>T</w:t>
+      </w:r>
+      <w:r>
+        <w:rPr>
+          <w:sz w:val="22"/>
+        </w:rPr>
+        <w:t xml:space="preserve">emporal sparsity = </w:t>
+      </w:r>
+      <w:r>
+        <w:rPr>
+          <w:sz w:val="22"/>
+        </w:rPr>
+        <w:t>Read the memory after few times ago from the definition</w:t>
+      </w:r>
+    </w:p>
+    <w:p>
+      <w:pPr>
+        <w:pStyle w:val="a6"/>
+        <w:ind w:leftChars="0"/>
+        <w:rPr>
+          <w:sz w:val="22"/>
+        </w:rPr>
+      </w:pPr>
+      <w:r>
+        <w:rPr>
+          <w:rFonts w:hint="eastAsia"/>
+          <w:sz w:val="22"/>
+        </w:rPr>
+        <w:t>D</w:t>
+      </w:r>
+      <w:r>
+        <w:rPr>
+          <w:sz w:val="22"/>
+        </w:rPr>
+        <w:t>ef-Use chain</w:t>
+      </w:r>
+    </w:p>
+    <w:p>
+      <w:pPr>
+        <w:rPr>
+          <w:sz w:val="22"/>
+        </w:rPr>
+      </w:pPr>
+      <m:oMathPara>
+        <m:oMath>
+          <m:r>
+            <m:rPr>
+              <m:sty m:val="p"/>
+            </m:rPr>
+            <w:rPr>
+              <w:rFonts w:ascii="Cambria Math" w:hAnsi="Cambria Math"/>
+              <w:sz w:val="22"/>
+            </w:rPr>
+            <m:t>∀</m:t>
+          </m:r>
+          <m:r>
+            <w:rPr>
+              <w:rFonts w:ascii="Cambria Math" w:hAnsi="Cambria Math"/>
+              <w:sz w:val="22"/>
+            </w:rPr>
+            <m:t>l</m:t>
+          </m:r>
+          <m:r>
+            <m:rPr>
+              <m:scr m:val="double-struck"/>
+            </m:rPr>
+            <w:rPr>
+              <w:rFonts w:ascii="Cambria Math" w:hAnsi="Cambria Math"/>
+              <w:sz w:val="22"/>
+            </w:rPr>
+            <m:t xml:space="preserve">∈L, </m:t>
+          </m:r>
+          <m:sSubSup>
+            <m:sSubSupPr>
+              <m:ctrlPr>
+                <w:rPr>
+                  <w:rFonts w:ascii="Cambria Math" w:hAnsi="Cambria Math"/>
+                  <w:i/>
+                  <w:sz w:val="22"/>
+                </w:rPr>
+              </m:ctrlPr>
+            </m:sSubSupPr>
+            <m:e>
+              <m:r>
+                <w:rPr>
+                  <w:rFonts w:ascii="Cambria Math" w:hAnsi="Cambria Math"/>
+                  <w:sz w:val="22"/>
+                </w:rPr>
+                <m:t>D</m:t>
+              </m:r>
+            </m:e>
+            <m:sub>
+              <m:r>
+                <w:rPr>
+                  <w:rFonts w:ascii="Cambria Math" w:hAnsi="Cambria Math"/>
+                  <w:sz w:val="22"/>
+                </w:rPr>
+                <m:t>pre</m:t>
+              </m:r>
+            </m:sub>
+            <m:sup>
+              <m:r>
+                <w:rPr>
+                  <w:rFonts w:ascii="Cambria Math" w:hAnsi="Cambria Math"/>
+                  <w:sz w:val="22"/>
+                </w:rPr>
+                <m:t>#</m:t>
+              </m:r>
+            </m:sup>
+          </m:sSubSup>
+          <m:d>
+            <m:dPr>
+              <m:ctrlPr>
+                <w:rPr>
+                  <w:rFonts w:ascii="Cambria Math" w:hAnsi="Cambria Math"/>
+                  <w:i/>
+                  <w:sz w:val="22"/>
+                </w:rPr>
+              </m:ctrlPr>
+            </m:dPr>
+            <m:e>
+              <m:r>
+                <w:rPr>
+                  <w:rFonts w:ascii="Cambria Math" w:hAnsi="Cambria Math"/>
+                  <w:sz w:val="22"/>
+                </w:rPr>
+                <m:t>l</m:t>
+              </m:r>
+            </m:e>
+          </m:d>
+          <m:r>
+            <w:rPr>
+              <w:rFonts w:ascii="Cambria Math" w:hAnsi="Cambria Math"/>
+              <w:sz w:val="22"/>
+            </w:rPr>
+            <m:t>⊇</m:t>
+          </m:r>
+          <m:sSup>
+            <m:sSupPr>
+              <m:ctrlPr>
+                <w:rPr>
+                  <w:rFonts w:ascii="Cambria Math" w:hAnsi="Cambria Math"/>
+                  <w:i/>
+                  <w:sz w:val="22"/>
+                </w:rPr>
+              </m:ctrlPr>
+            </m:sSupPr>
+            <m:e>
+              <m:r>
+                <w:rPr>
+                  <w:rFonts w:ascii="Cambria Math" w:hAnsi="Cambria Math"/>
+                  <w:sz w:val="22"/>
+                </w:rPr>
+                <m:t>D</m:t>
+              </m:r>
+            </m:e>
+            <m:sup>
+              <m:r>
+                <w:rPr>
+                  <w:rFonts w:ascii="Cambria Math" w:hAnsi="Cambria Math"/>
+                  <w:sz w:val="22"/>
+                </w:rPr>
+                <m:t>#</m:t>
+              </m:r>
+            </m:sup>
+          </m:sSup>
+          <m:d>
+            <m:dPr>
+              <m:ctrlPr>
+                <w:rPr>
+                  <w:rFonts w:ascii="Cambria Math" w:hAnsi="Cambria Math"/>
+                  <w:i/>
+                  <w:sz w:val="22"/>
+                </w:rPr>
+              </m:ctrlPr>
+            </m:dPr>
+            <m:e>
+              <m:r>
+                <w:rPr>
+                  <w:rFonts w:ascii="Cambria Math" w:hAnsi="Cambria Math"/>
+                  <w:sz w:val="22"/>
+                </w:rPr>
+                <m:t>l</m:t>
+              </m:r>
+            </m:e>
+          </m:d>
+          <m:r>
+            <w:rPr>
+              <w:rFonts w:ascii="Cambria Math" w:hAnsi="Cambria Math"/>
+              <w:sz w:val="22"/>
+            </w:rPr>
+            <m:t xml:space="preserve"> </m:t>
+          </m:r>
+          <m:r>
+            <m:rPr>
+              <m:sty m:val="p"/>
+            </m:rPr>
+            <w:rPr>
+              <w:rFonts w:ascii="Cambria Math" w:hAnsi="Cambria Math"/>
+              <w:sz w:val="22"/>
+            </w:rPr>
+            <m:t>and</m:t>
+          </m:r>
+          <m:r>
+            <w:rPr>
+              <w:rFonts w:ascii="Cambria Math" w:hAnsi="Cambria Math"/>
+              <w:sz w:val="22"/>
+            </w:rPr>
+            <m:t xml:space="preserve"> </m:t>
+          </m:r>
+          <m:sSubSup>
+            <m:sSubSupPr>
+              <m:ctrlPr>
+                <w:rPr>
+                  <w:rFonts w:ascii="Cambria Math" w:hAnsi="Cambria Math"/>
+                  <w:i/>
+                  <w:sz w:val="22"/>
+                </w:rPr>
+              </m:ctrlPr>
+            </m:sSubSupPr>
+            <m:e>
+              <m:r>
+                <w:rPr>
+                  <w:rFonts w:ascii="Cambria Math" w:hAnsi="Cambria Math"/>
+                  <w:sz w:val="22"/>
+                </w:rPr>
+                <m:t>U</m:t>
+              </m:r>
+            </m:e>
+            <m:sub>
+              <m:r>
+                <w:rPr>
+                  <w:rFonts w:ascii="Cambria Math" w:hAnsi="Cambria Math"/>
+                  <w:sz w:val="22"/>
+                </w:rPr>
+                <m:t>pre</m:t>
+              </m:r>
+            </m:sub>
+            <m:sup>
+              <m:r>
+                <w:rPr>
+                  <w:rFonts w:ascii="Cambria Math" w:hAnsi="Cambria Math"/>
+                  <w:sz w:val="22"/>
+                </w:rPr>
+                <m:t>#</m:t>
+              </m:r>
+            </m:sup>
+          </m:sSubSup>
+          <m:d>
+            <m:dPr>
+              <m:ctrlPr>
+                <w:rPr>
+                  <w:rFonts w:ascii="Cambria Math" w:hAnsi="Cambria Math"/>
+                  <w:i/>
+                  <w:sz w:val="22"/>
+                </w:rPr>
+              </m:ctrlPr>
+            </m:dPr>
+            <m:e>
+              <m:r>
+                <w:rPr>
+                  <w:rFonts w:ascii="Cambria Math" w:hAnsi="Cambria Math"/>
+                  <w:sz w:val="22"/>
+                </w:rPr>
+                <m:t>l</m:t>
+              </m:r>
+            </m:e>
+          </m:d>
+          <m:r>
+            <w:rPr>
+              <w:rFonts w:ascii="Cambria Math" w:hAnsi="Cambria Math"/>
+              <w:sz w:val="22"/>
+            </w:rPr>
+            <m:t>⊇</m:t>
+          </m:r>
+          <m:sSup>
+            <m:sSupPr>
+              <m:ctrlPr>
+                <w:rPr>
+                  <w:rFonts w:ascii="Cambria Math" w:hAnsi="Cambria Math"/>
+                  <w:i/>
+                  <w:sz w:val="22"/>
+                </w:rPr>
+              </m:ctrlPr>
+            </m:sSupPr>
+            <m:e>
+              <m:r>
+                <w:rPr>
+                  <w:rFonts w:ascii="Cambria Math" w:hAnsi="Cambria Math"/>
+                  <w:sz w:val="22"/>
+                </w:rPr>
+                <m:t>U</m:t>
+              </m:r>
+            </m:e>
+            <m:sup>
+              <m:r>
+                <w:rPr>
+                  <w:rFonts w:ascii="Cambria Math" w:hAnsi="Cambria Math"/>
+                  <w:sz w:val="22"/>
+                </w:rPr>
+                <m:t>#</m:t>
+              </m:r>
+            </m:sup>
+          </m:sSup>
+          <m:r>
+            <w:rPr>
+              <w:rFonts w:ascii="Cambria Math" w:hAnsi="Cambria Math"/>
+              <w:sz w:val="22"/>
+            </w:rPr>
+            <m:t>(l)</m:t>
+          </m:r>
+        </m:oMath>
+      </m:oMathPara>
+    </w:p>
+    <w:p>
+      <w:pPr>
+        <w:rPr>
+          <w:sz w:val="22"/>
+        </w:rPr>
+      </w:pPr>
+      <m:oMathPara>
+        <m:oMath>
+          <m:r>
+            <m:rPr>
+              <m:sty m:val="p"/>
+            </m:rPr>
+            <w:rPr>
+              <w:rFonts w:ascii="Cambria Math" w:hAnsi="Cambria Math"/>
+              <w:sz w:val="22"/>
+            </w:rPr>
+            <m:t>∀</m:t>
+          </m:r>
+          <m:r>
+            <w:rPr>
+              <w:rFonts w:ascii="Cambria Math" w:hAnsi="Cambria Math"/>
+              <w:sz w:val="22"/>
+            </w:rPr>
+            <m:t>l</m:t>
+          </m:r>
+          <m:r>
+            <m:rPr>
+              <m:scr m:val="double-struck"/>
+            </m:rPr>
+            <w:rPr>
+              <w:rFonts w:ascii="Cambria Math" w:hAnsi="Cambria Math"/>
+              <w:sz w:val="22"/>
+            </w:rPr>
+            <m:t xml:space="preserve">∈L, </m:t>
+          </m:r>
+          <m:sSubSup>
+            <m:sSubSupPr>
+              <m:ctrlPr>
+                <w:rPr>
+                  <w:rFonts w:ascii="Cambria Math" w:hAnsi="Cambria Math"/>
+                  <w:i/>
+                  <w:sz w:val="22"/>
+                </w:rPr>
+              </m:ctrlPr>
+            </m:sSubSupPr>
+            <m:e>
+              <m:r>
+                <w:rPr>
+                  <w:rFonts w:ascii="Cambria Math" w:hAnsi="Cambria Math"/>
+                  <w:sz w:val="22"/>
+                </w:rPr>
+                <m:t>U</m:t>
+              </m:r>
+            </m:e>
+            <m:sub>
+              <m:r>
+                <w:rPr>
+                  <w:rFonts w:ascii="Cambria Math" w:hAnsi="Cambria Math"/>
+                  <w:sz w:val="22"/>
+                </w:rPr>
+                <m:t>pre</m:t>
+              </m:r>
+            </m:sub>
+            <m:sup>
+              <m:r>
+                <w:rPr>
+                  <w:rFonts w:ascii="Cambria Math" w:hAnsi="Cambria Math"/>
+                  <w:sz w:val="22"/>
+                </w:rPr>
+                <m:t>#</m:t>
+              </m:r>
+            </m:sup>
+          </m:sSubSup>
+          <m:d>
+            <m:dPr>
+              <m:ctrlPr>
+                <w:rPr>
+                  <w:rFonts w:ascii="Cambria Math" w:hAnsi="Cambria Math"/>
+                  <w:i/>
+                  <w:sz w:val="22"/>
+                </w:rPr>
+              </m:ctrlPr>
+            </m:dPr>
+            <m:e>
+              <m:r>
+                <w:rPr>
+                  <w:rFonts w:ascii="Cambria Math" w:hAnsi="Cambria Math"/>
+                  <w:sz w:val="22"/>
+                </w:rPr>
+                <m:t>l</m:t>
+              </m:r>
+            </m:e>
+          </m:d>
+          <m:r>
+            <w:rPr>
+              <w:rFonts w:ascii="Cambria Math" w:hAnsi="Cambria Math"/>
+              <w:sz w:val="22"/>
+            </w:rPr>
+            <m:t>⊇</m:t>
+          </m:r>
+          <m:sSubSup>
+            <m:sSubSupPr>
+              <m:ctrlPr>
+                <w:rPr>
+                  <w:rFonts w:ascii="Cambria Math" w:hAnsi="Cambria Math"/>
+                  <w:i/>
+                  <w:sz w:val="22"/>
+                </w:rPr>
+              </m:ctrlPr>
+            </m:sSubSupPr>
+            <m:e>
+              <m:r>
+                <w:rPr>
+                  <w:rFonts w:ascii="Cambria Math" w:hAnsi="Cambria Math"/>
+                  <w:sz w:val="22"/>
+                </w:rPr>
+                <m:t>D</m:t>
+              </m:r>
+            </m:e>
+            <m:sub>
+              <m:r>
+                <w:rPr>
+                  <w:rFonts w:ascii="Cambria Math" w:hAnsi="Cambria Math"/>
+                  <w:sz w:val="22"/>
+                </w:rPr>
+                <m:t>pre</m:t>
+              </m:r>
+            </m:sub>
+            <m:sup>
+              <m:r>
+                <w:rPr>
+                  <w:rFonts w:ascii="Cambria Math" w:hAnsi="Cambria Math"/>
+                  <w:sz w:val="22"/>
+                </w:rPr>
+                <m:t>#</m:t>
+              </m:r>
+            </m:sup>
+          </m:sSubSup>
+          <m:d>
+            <m:dPr>
+              <m:ctrlPr>
+                <w:rPr>
+                  <w:rFonts w:ascii="Cambria Math" w:hAnsi="Cambria Math"/>
+                  <w:i/>
+                  <w:sz w:val="22"/>
+                </w:rPr>
+              </m:ctrlPr>
+            </m:dPr>
+            <m:e>
+              <m:r>
+                <w:rPr>
+                  <w:rFonts w:ascii="Cambria Math" w:hAnsi="Cambria Math"/>
+                  <w:sz w:val="22"/>
+                </w:rPr>
+                <m:t>l</m:t>
+              </m:r>
+            </m:e>
+          </m:d>
+          <m:r>
+            <w:rPr>
+              <w:rFonts w:ascii="Cambria Math" w:hAnsi="Cambria Math"/>
+              <w:sz w:val="22"/>
+            </w:rPr>
+            <m:t>∖</m:t>
+          </m:r>
+          <m:sSup>
+            <m:sSupPr>
+              <m:ctrlPr>
+                <w:rPr>
+                  <w:rFonts w:ascii="Cambria Math" w:hAnsi="Cambria Math"/>
+                  <w:i/>
+                  <w:sz w:val="22"/>
+                </w:rPr>
+              </m:ctrlPr>
+            </m:sSupPr>
+            <m:e>
+              <m:r>
+                <w:rPr>
+                  <w:rFonts w:ascii="Cambria Math" w:hAnsi="Cambria Math"/>
+                  <w:sz w:val="22"/>
+                </w:rPr>
+                <m:t>D</m:t>
+              </m:r>
+            </m:e>
+            <m:sup>
+              <m:r>
+                <w:rPr>
+                  <w:rFonts w:ascii="Cambria Math" w:hAnsi="Cambria Math"/>
+                  <w:sz w:val="22"/>
+                </w:rPr>
+                <m:t>#</m:t>
+              </m:r>
+            </m:sup>
+          </m:sSup>
+          <m:r>
+            <w:rPr>
+              <w:rFonts w:ascii="Cambria Math" w:hAnsi="Cambria Math"/>
+              <w:sz w:val="22"/>
+            </w:rPr>
+            <m:t>(l)</m:t>
+          </m:r>
+        </m:oMath>
+      </m:oMathPara>
+    </w:p>
+    <w:p>
+      <w:pPr>
+        <w:rPr>
+          <w:rFonts w:hint="eastAsia"/>
+          <w:i/>
+          <w:sz w:val="22"/>
+        </w:rPr>
+      </w:pPr>
+      <w:r>
+        <w:rPr>
+          <w:sz w:val="22"/>
+        </w:rPr>
+        <w:tab/>
+      </w:r>
+      <w:r>
+        <w:rPr>
+          <w:sz w:val="22"/>
+        </w:rPr>
+        <w:tab/>
+      </w:r>
+      <w:r>
+        <w:rPr>
+          <w:i/>
+          <w:sz w:val="22"/>
+        </w:rPr>
+        <w:t xml:space="preserve">note. second property helps to recover over-approximated </w:t>
+      </w:r>
+      <m:oMath>
+        <m:sSubSup>
+          <m:sSubSupPr>
+            <m:ctrlPr>
+              <w:rPr>
+                <w:rFonts w:ascii="Cambria Math" w:hAnsi="Cambria Math"/>
+                <w:i/>
+                <w:sz w:val="22"/>
+              </w:rPr>
+            </m:ctrlPr>
+          </m:sSubSupPr>
+          <m:e>
+            <m:r>
+              <w:rPr>
+                <w:rFonts w:ascii="Cambria Math" w:hAnsi="Cambria Math"/>
+                <w:sz w:val="22"/>
+              </w:rPr>
+              <m:t>D</m:t>
+            </m:r>
+          </m:e>
+          <m:sub>
+            <m:r>
+              <w:rPr>
+                <w:rFonts w:ascii="Cambria Math" w:hAnsi="Cambria Math"/>
+                <w:sz w:val="22"/>
+              </w:rPr>
+              <m:t>pre</m:t>
+            </m:r>
+          </m:sub>
+          <m:sup>
+            <m:r>
+              <w:rPr>
+                <w:rFonts w:ascii="Cambria Math" w:hAnsi="Cambria Math"/>
+                <w:sz w:val="22"/>
+              </w:rPr>
+              <m:t>#</m:t>
+            </m:r>
+          </m:sup>
+        </m:sSubSup>
+      </m:oMath>
+    </w:p>
+    <w:p>
+      <w:pPr>
+        <w:pStyle w:val="a6"/>
+        <w:numPr>
+          <w:ilvl w:val="0"/>
+          <w:numId w:val="1"/>
+        </w:numPr>
+        <w:ind w:leftChars="0"/>
+        <w:rPr>
+          <w:sz w:val="22"/>
+        </w:rPr>
+      </w:pPr>
+      <w:r>
+        <w:rPr>
+          <w:rFonts w:hint="eastAsia"/>
+          <w:sz w:val="22"/>
+        </w:rPr>
+        <w:t>M</w:t>
+      </w:r>
+      <w:r>
+        <w:rPr>
+          <w:sz w:val="22"/>
+        </w:rPr>
+        <w:t xml:space="preserve">odular analysis = </w:t>
+      </w:r>
+      <w:r>
+        <w:rPr>
+          <w:sz w:val="22"/>
+        </w:rPr>
+        <w:t>Analyze separately and combine them together</w:t>
+      </w:r>
+    </w:p>
+    <w:p>
+      <w:pPr>
+        <w:pStyle w:val="a6"/>
+        <w:ind w:leftChars="0"/>
+        <w:rPr>
+          <w:i/>
+          <w:sz w:val="22"/>
+        </w:rPr>
+      </w:pPr>
+      <w:r>
+        <w:rPr>
+          <w:i/>
+          <w:sz w:val="22"/>
+        </w:rPr>
+        <w:t xml:space="preserve">note. </w:t>
+      </w:r>
+      <w:r>
+        <w:rPr>
+          <w:i/>
+          <w:sz w:val="22"/>
+        </w:rPr>
+        <w:t>it can save resources when user do analysis again after fix</w:t>
+      </w:r>
+      <w:r>
+        <w:rPr>
+          <w:i/>
+          <w:sz w:val="22"/>
+        </w:rPr>
+        <w:t>ing</w:t>
+      </w:r>
+      <w:r>
+        <w:rPr>
+          <w:i/>
+          <w:sz w:val="22"/>
+        </w:rPr>
+        <w:t xml:space="preserve"> some error</w:t>
+      </w:r>
+    </w:p>
+    <w:p>
+      <w:pPr>
+        <w:pStyle w:val="a6"/>
+        <w:ind w:leftChars="0"/>
+        <w:rPr>
+          <w:sz w:val="22"/>
+        </w:rPr>
+      </w:pPr>
+      <w:r>
+        <w:rPr>
+          <w:rFonts w:hint="eastAsia"/>
+          <w:sz w:val="22"/>
+        </w:rPr>
+        <w:t>1</w:t>
+      </w:r>
+      <w:r>
+        <w:rPr>
+          <w:sz w:val="22"/>
+        </w:rPr>
+        <w:t>. Parameterization</w:t>
+      </w:r>
+    </w:p>
+    <w:p>
+      <w:pPr>
+        <w:pStyle w:val="a6"/>
+        <w:ind w:leftChars="0"/>
+        <w:rPr>
+          <w:rFonts w:hint="eastAsia"/>
+          <w:sz w:val="22"/>
+        </w:rPr>
+      </w:pPr>
+      <w:r>
+        <w:rPr>
+          <w:sz w:val="22"/>
+        </w:rPr>
+        <w:tab/>
+      </w:r>
+      <w:r>
+        <w:rPr>
+          <w:sz w:val="22"/>
+        </w:rPr>
+        <w:t>Use parameterization to express pre-state (a.k.a. context)</w:t>
+      </w:r>
+    </w:p>
+    <w:p>
+      <w:pPr>
+        <w:pStyle w:val="a6"/>
+        <w:ind w:leftChars="0"/>
+        <w:rPr>
+          <w:sz w:val="22"/>
+        </w:rPr>
+      </w:pPr>
+      <w:r>
+        <w:rPr>
+          <w:rFonts w:hint="eastAsia"/>
+          <w:sz w:val="22"/>
+        </w:rPr>
+        <w:t>2</w:t>
+      </w:r>
+      <w:r>
+        <w:rPr>
+          <w:sz w:val="22"/>
+        </w:rPr>
+        <w:t>. Summary-based</w:t>
+      </w:r>
+    </w:p>
+    <w:p>
+      <w:pPr>
+        <w:pStyle w:val="a6"/>
+        <w:ind w:leftChars="0"/>
+        <w:rPr>
+          <w:rFonts w:hint="eastAsia"/>
+          <w:sz w:val="22"/>
+        </w:rPr>
+      </w:pPr>
+      <w:r>
+        <w:rPr>
+          <w:sz w:val="22"/>
+        </w:rPr>
+        <w:tab/>
+      </w:r>
+      <w:r>
+        <w:rPr>
+          <w:sz w:val="22"/>
+        </w:rPr>
+        <w:t>Analyze based on each summary (= description of behavior of procedure)</w:t>
+      </w:r>
+    </w:p>
+    <w:p>
+      <w:pPr>
+        <w:pStyle w:val="a6"/>
+        <w:ind w:leftChars="0"/>
+        <w:rPr>
+          <w:sz w:val="22"/>
+        </w:rPr>
+      </w:pPr>
+      <w:r>
+        <w:rPr>
+          <w:rFonts w:hint="eastAsia"/>
+          <w:sz w:val="22"/>
+        </w:rPr>
+        <w:t>3</w:t>
+      </w:r>
+      <w:r>
+        <w:rPr>
+          <w:sz w:val="22"/>
+        </w:rPr>
+        <w:t>. Scalability</w:t>
+      </w:r>
+    </w:p>
+    <w:p>
+      <w:pPr>
+        <w:pStyle w:val="a6"/>
+        <w:ind w:leftChars="0"/>
+        <w:rPr>
+          <w:rFonts w:hint="eastAsia"/>
+          <w:sz w:val="22"/>
+        </w:rPr>
+      </w:pPr>
+      <w:r>
+        <w:rPr>
+          <w:sz w:val="22"/>
+        </w:rPr>
+        <w:tab/>
+      </w:r>
+      <w:r>
+        <w:rPr>
+          <w:sz w:val="22"/>
+        </w:rPr>
+        <w:t>Do not need to analyze again for unchanged procedure</w:t>
+      </w:r>
+    </w:p>
+    <w:p>
+      <w:pPr>
+        <w:pStyle w:val="a6"/>
+        <w:numPr>
+          <w:ilvl w:val="0"/>
+          <w:numId w:val="1"/>
+        </w:numPr>
+        <w:ind w:leftChars="0"/>
+        <w:rPr>
+          <w:sz w:val="22"/>
+        </w:rPr>
+      </w:pPr>
+      <w:r>
+        <w:rPr>
+          <w:rFonts w:hint="eastAsia"/>
+          <w:sz w:val="22"/>
+        </w:rPr>
+        <w:t>B</w:t>
+      </w:r>
+      <w:r>
+        <w:rPr>
+          <w:sz w:val="22"/>
+        </w:rPr>
+        <w:t xml:space="preserve">ackward </w:t>
+      </w:r>
+      <w:r>
+        <w:rPr>
+          <w:sz w:val="22"/>
+        </w:rPr>
+        <w:t xml:space="preserve">analysis = </w:t>
+      </w:r>
+      <w:r>
+        <w:rPr>
+          <w:sz w:val="22"/>
+        </w:rPr>
+        <w:t>Calculate pre-condition from post-condition of given program</w:t>
+      </w:r>
+    </w:p>
+    <w:p>
+      <w:pPr>
+        <w:pStyle w:val="a6"/>
+        <w:numPr>
+          <w:ilvl w:val="1"/>
+          <w:numId w:val="1"/>
+        </w:numPr>
+        <w:ind w:leftChars="0"/>
+        <w:rPr>
+          <w:sz w:val="22"/>
+        </w:rPr>
+      </w:pPr>
+      <m:oMath>
+        <m:sSubSup>
+          <m:sSubSupPr>
+            <m:ctrlPr>
+              <w:rPr>
+                <w:rFonts w:ascii="Cambria Math" w:hAnsi="Cambria Math"/>
+                <w:i/>
+                <w:sz w:val="22"/>
+              </w:rPr>
+            </m:ctrlPr>
+          </m:sSubSupPr>
+          <m:e>
+            <m:d>
+              <m:dPr>
+                <m:begChr m:val="["/>
+                <m:endChr m:val="]"/>
+                <m:ctrlPr>
+                  <w:rPr>
+                    <w:rFonts w:ascii="Cambria Math" w:hAnsi="Cambria Math"/>
+                    <w:sz w:val="22"/>
+                  </w:rPr>
+                </m:ctrlPr>
+              </m:dPr>
+              <m:e>
+                <m:r>
+                  <m:rPr>
+                    <m:sty m:val="p"/>
+                  </m:rPr>
+                  <w:rPr>
+                    <w:rFonts w:ascii="Cambria Math" w:hAnsi="Cambria Math"/>
+                    <w:sz w:val="22"/>
+                  </w:rPr>
+                  <m:t>skip</m:t>
+                </m:r>
+              </m:e>
+            </m:d>
+            <m:ctrlPr>
+              <w:rPr>
+                <w:rFonts w:ascii="Cambria Math" w:hAnsi="Cambria Math"/>
+                <w:b/>
+                <w:sz w:val="22"/>
+              </w:rPr>
+            </m:ctrlPr>
+          </m:e>
+          <m:sub>
+            <m:r>
+              <m:rPr>
+                <m:sty m:val="b"/>
+              </m:rPr>
+              <w:rPr>
+                <w:rFonts w:ascii="Cambria Math" w:hAnsi="Cambria Math"/>
+                <w:sz w:val="22"/>
+              </w:rPr>
+              <m:t>bwd</m:t>
+            </m:r>
+            <m:ctrlPr>
+              <w:rPr>
+                <w:rFonts w:ascii="Cambria Math" w:hAnsi="Cambria Math"/>
+                <w:b/>
+                <w:sz w:val="22"/>
+              </w:rPr>
+            </m:ctrlPr>
+          </m:sub>
+          <m:sup>
+            <m:r>
+              <w:rPr>
+                <w:rFonts w:ascii="Cambria Math" w:hAnsi="Cambria Math"/>
+                <w:sz w:val="22"/>
+              </w:rPr>
+              <m:t>#</m:t>
+            </m:r>
+          </m:sup>
+        </m:sSubSup>
+        <m:d>
+          <m:dPr>
+            <m:ctrlPr>
+              <w:rPr>
+                <w:rFonts w:ascii="Cambria Math" w:hAnsi="Cambria Math"/>
+                <w:i/>
+                <w:sz w:val="22"/>
+              </w:rPr>
+            </m:ctrlPr>
+          </m:dPr>
+          <m:e>
+            <m:sSup>
+              <m:sSupPr>
+                <m:ctrlPr>
+                  <w:rPr>
+                    <w:rFonts w:ascii="Cambria Math" w:hAnsi="Cambria Math"/>
+                    <w:i/>
+                    <w:sz w:val="22"/>
+                  </w:rPr>
+                </m:ctrlPr>
+              </m:sSupPr>
+              <m:e>
+                <m:r>
+                  <w:rPr>
+                    <w:rFonts w:ascii="Cambria Math" w:hAnsi="Cambria Math"/>
+                    <w:sz w:val="22"/>
+                  </w:rPr>
+                  <m:t>M</m:t>
+                </m:r>
+              </m:e>
+              <m:sup>
+                <m:r>
+                  <w:rPr>
+                    <w:rFonts w:ascii="Cambria Math" w:hAnsi="Cambria Math"/>
+                    <w:sz w:val="22"/>
+                  </w:rPr>
+                  <m:t>#</m:t>
+                </m:r>
+              </m:sup>
+            </m:sSup>
+          </m:e>
+        </m:d>
+        <m:r>
+          <w:rPr>
+            <w:rFonts w:ascii="Cambria Math" w:hAnsi="Cambria Math"/>
+            <w:sz w:val="22"/>
+          </w:rPr>
+          <m:t>=</m:t>
+        </m:r>
+        <m:sSup>
+          <m:sSupPr>
+            <m:ctrlPr>
+              <w:rPr>
+                <w:rFonts w:ascii="Cambria Math" w:hAnsi="Cambria Math"/>
+                <w:i/>
+                <w:sz w:val="22"/>
+              </w:rPr>
+            </m:ctrlPr>
+          </m:sSupPr>
+          <m:e>
+            <m:r>
+              <w:rPr>
+                <w:rFonts w:ascii="Cambria Math" w:hAnsi="Cambria Math"/>
+                <w:sz w:val="22"/>
+              </w:rPr>
+              <m:t>M</m:t>
+            </m:r>
+          </m:e>
+          <m:sup>
+            <m:r>
+              <w:rPr>
+                <w:rFonts w:ascii="Cambria Math" w:hAnsi="Cambria Math"/>
+                <w:sz w:val="22"/>
+              </w:rPr>
+              <m:t>#</m:t>
+            </m:r>
+          </m:sup>
+        </m:sSup>
+      </m:oMath>
+    </w:p>
+    <w:p>
+      <w:pPr>
+        <w:pStyle w:val="a6"/>
+        <w:numPr>
+          <w:ilvl w:val="1"/>
+          <w:numId w:val="1"/>
+        </w:numPr>
+        <w:ind w:leftChars="0"/>
+        <w:rPr>
+          <w:sz w:val="22"/>
+        </w:rPr>
+      </w:pPr>
+      <m:oMath>
+        <m:sSubSup>
+          <m:sSubSupPr>
+            <m:ctrlPr>
+              <w:rPr>
+                <w:rFonts w:ascii="Cambria Math" w:hAnsi="Cambria Math"/>
+                <w:sz w:val="22"/>
+              </w:rPr>
+            </m:ctrlPr>
+          </m:sSubSupPr>
+          <m:e>
+            <m:d>
+              <m:dPr>
+                <m:begChr m:val="["/>
+                <m:endChr m:val="]"/>
+                <m:ctrlPr>
+                  <w:rPr>
+                    <w:rFonts w:ascii="Cambria Math" w:hAnsi="Cambria Math"/>
+                    <w:sz w:val="22"/>
+                  </w:rPr>
+                </m:ctrlPr>
+              </m:dPr>
+              <m:e>
+                <m:sSub>
+                  <m:sSubPr>
+                    <m:ctrlPr>
+                      <w:rPr>
+                        <w:rFonts w:ascii="Cambria Math" w:hAnsi="Cambria Math"/>
+                        <w:sz w:val="22"/>
+                      </w:rPr>
+                    </m:ctrlPr>
+                  </m:sSubPr>
+                  <m:e>
+                    <m:r>
+                      <m:rPr>
+                        <m:sty m:val="p"/>
+                      </m:rPr>
+                      <w:rPr>
+                        <w:rFonts w:ascii="Cambria Math" w:hAnsi="Cambria Math"/>
+                        <w:sz w:val="22"/>
+                      </w:rPr>
+                      <m:t>C</m:t>
+                    </m:r>
+                  </m:e>
+                  <m:sub>
+                    <m:r>
+                      <m:rPr>
+                        <m:sty m:val="p"/>
+                      </m:rPr>
+                      <w:rPr>
+                        <w:rFonts w:ascii="Cambria Math" w:hAnsi="Cambria Math"/>
+                        <w:sz w:val="22"/>
+                      </w:rPr>
+                      <m:t>0</m:t>
+                    </m:r>
+                  </m:sub>
+                </m:sSub>
+                <m:r>
+                  <m:rPr>
+                    <m:sty m:val="p"/>
+                  </m:rPr>
+                  <w:rPr>
+                    <w:rFonts w:ascii="Cambria Math" w:hAnsi="Cambria Math"/>
+                    <w:sz w:val="22"/>
+                  </w:rPr>
+                  <m:t>;</m:t>
+                </m:r>
+                <m:sSub>
+                  <m:sSubPr>
+                    <m:ctrlPr>
+                      <w:rPr>
+                        <w:rFonts w:ascii="Cambria Math" w:hAnsi="Cambria Math"/>
+                        <w:sz w:val="22"/>
+                      </w:rPr>
+                    </m:ctrlPr>
+                  </m:sSubPr>
+                  <m:e>
+                    <m:r>
+                      <m:rPr>
+                        <m:sty m:val="p"/>
+                      </m:rPr>
+                      <w:rPr>
+                        <w:rFonts w:ascii="Cambria Math" w:hAnsi="Cambria Math"/>
+                        <w:sz w:val="22"/>
+                      </w:rPr>
+                      <m:t>C</m:t>
+                    </m:r>
+                  </m:e>
+                  <m:sub>
+                    <m:r>
+                      <m:rPr>
+                        <m:sty m:val="p"/>
+                      </m:rPr>
+                      <w:rPr>
+                        <w:rFonts w:ascii="Cambria Math" w:hAnsi="Cambria Math"/>
+                        <w:sz w:val="22"/>
+                      </w:rPr>
+                      <m:t>1</m:t>
+                    </m:r>
+                  </m:sub>
+                </m:sSub>
+              </m:e>
+            </m:d>
+          </m:e>
+          <m:sub>
+            <m:r>
+              <m:rPr>
+                <m:sty m:val="b"/>
+              </m:rPr>
+              <w:rPr>
+                <w:rFonts w:ascii="Cambria Math" w:hAnsi="Cambria Math"/>
+                <w:sz w:val="22"/>
+              </w:rPr>
+              <m:t>bwd</m:t>
+            </m:r>
+          </m:sub>
+          <m:sup>
+            <m:r>
+              <m:rPr>
+                <m:sty m:val="p"/>
+              </m:rPr>
+              <w:rPr>
+                <w:rFonts w:ascii="Cambria Math" w:hAnsi="Cambria Math"/>
+                <w:sz w:val="22"/>
+              </w:rPr>
+              <m:t>#</m:t>
+            </m:r>
+          </m:sup>
+        </m:sSubSup>
+        <m:r>
+          <m:rPr>
+            <m:sty m:val="p"/>
+          </m:rPr>
+          <w:rPr>
+            <w:rFonts w:ascii="Cambria Math" w:hAnsi="Cambria Math" w:hint="eastAsia"/>
+            <w:sz w:val="22"/>
+          </w:rPr>
+          <m:t>(</m:t>
+        </m:r>
+        <m:sSup>
+          <m:sSupPr>
+            <m:ctrlPr>
+              <w:rPr>
+                <w:rFonts w:ascii="Cambria Math" w:hAnsi="Cambria Math"/>
+                <w:sz w:val="22"/>
+              </w:rPr>
+            </m:ctrlPr>
+          </m:sSupPr>
+          <m:e>
+            <m:r>
+              <w:rPr>
+                <w:rFonts w:ascii="Cambria Math" w:hAnsi="Cambria Math" w:hint="eastAsia"/>
+                <w:sz w:val="22"/>
+              </w:rPr>
+              <m:t>M</m:t>
+            </m:r>
+          </m:e>
+          <m:sup>
+            <m:r>
+              <m:rPr>
+                <m:sty m:val="p"/>
+              </m:rPr>
+              <w:rPr>
+                <w:rFonts w:ascii="Cambria Math" w:hAnsi="Cambria Math" w:hint="eastAsia"/>
+                <w:sz w:val="22"/>
+              </w:rPr>
+              <m:t>#</m:t>
+            </m:r>
+          </m:sup>
+        </m:sSup>
+        <m:r>
+          <m:rPr>
+            <m:sty m:val="p"/>
+          </m:rPr>
+          <w:rPr>
+            <w:rFonts w:ascii="Cambria Math" w:hAnsi="Cambria Math" w:hint="eastAsia"/>
+            <w:sz w:val="22"/>
+          </w:rPr>
+          <m:t>)=</m:t>
+        </m:r>
+        <m:sSubSup>
+          <m:sSubSupPr>
+            <m:ctrlPr>
+              <w:rPr>
+                <w:rFonts w:ascii="Cambria Math" w:hAnsi="Cambria Math"/>
+                <w:i/>
+                <w:sz w:val="22"/>
+              </w:rPr>
+            </m:ctrlPr>
+          </m:sSubSupPr>
+          <m:e>
+            <m:d>
+              <m:dPr>
+                <m:begChr m:val="["/>
+                <m:endChr m:val="]"/>
+                <m:ctrlPr>
+                  <w:rPr>
+                    <w:rFonts w:ascii="Cambria Math" w:hAnsi="Cambria Math"/>
+                    <w:sz w:val="22"/>
+                  </w:rPr>
+                </m:ctrlPr>
+              </m:dPr>
+              <m:e>
+                <m:sSub>
+                  <m:sSubPr>
+                    <m:ctrlPr>
+                      <w:rPr>
+                        <w:rFonts w:ascii="Cambria Math" w:hAnsi="Cambria Math"/>
+                        <w:sz w:val="22"/>
+                      </w:rPr>
+                    </m:ctrlPr>
+                  </m:sSubPr>
+                  <m:e>
+                    <m:r>
+                      <m:rPr>
+                        <m:sty m:val="p"/>
+                      </m:rPr>
+                      <w:rPr>
+                        <w:rFonts w:ascii="Cambria Math" w:hAnsi="Cambria Math" w:hint="eastAsia"/>
+                        <w:sz w:val="22"/>
+                      </w:rPr>
+                      <m:t>C</m:t>
+                    </m:r>
+                    <m:ctrlPr>
+                      <w:rPr>
+                        <w:rFonts w:ascii="Cambria Math" w:hAnsi="Cambria Math" w:hint="eastAsia"/>
+                        <w:sz w:val="22"/>
+                      </w:rPr>
+                    </m:ctrlPr>
+                  </m:e>
+                  <m:sub>
+                    <m:r>
+                      <m:rPr>
+                        <m:sty m:val="p"/>
+                      </m:rPr>
+                      <w:rPr>
+                        <w:rFonts w:ascii="Cambria Math" w:hAnsi="Cambria Math" w:hint="eastAsia"/>
+                        <w:sz w:val="22"/>
+                      </w:rPr>
+                      <m:t>0</m:t>
+                    </m:r>
+                  </m:sub>
+                </m:sSub>
+              </m:e>
+            </m:d>
+            <m:ctrlPr>
+              <w:rPr>
+                <w:rFonts w:ascii="Cambria Math" w:hAnsi="Cambria Math" w:hint="eastAsia"/>
+                <w:b/>
+                <w:sz w:val="22"/>
+              </w:rPr>
+            </m:ctrlPr>
+          </m:e>
+          <m:sub>
+            <m:r>
+              <m:rPr>
+                <m:sty m:val="b"/>
+              </m:rPr>
+              <w:rPr>
+                <w:rFonts w:ascii="Cambria Math" w:hAnsi="Cambria Math" w:hint="eastAsia"/>
+                <w:sz w:val="22"/>
+              </w:rPr>
+              <m:t>bwd</m:t>
+            </m:r>
+            <m:ctrlPr>
+              <w:rPr>
+                <w:rFonts w:ascii="Cambria Math" w:hAnsi="Cambria Math" w:hint="eastAsia"/>
+                <w:b/>
+                <w:sz w:val="22"/>
+              </w:rPr>
+            </m:ctrlPr>
+          </m:sub>
+          <m:sup>
+            <m:r>
+              <w:rPr>
+                <w:rFonts w:ascii="Cambria Math" w:hAnsi="Cambria Math" w:hint="eastAsia"/>
+                <w:sz w:val="22"/>
+              </w:rPr>
+              <m:t>#</m:t>
+            </m:r>
+          </m:sup>
+        </m:sSubSup>
+        <m:r>
+          <m:rPr>
+            <m:sty m:val="p"/>
+          </m:rPr>
+          <w:rPr>
+            <w:rFonts w:ascii="Cambria Math" w:hAnsi="Cambria Math" w:hint="eastAsia"/>
+            <w:sz w:val="22"/>
+          </w:rPr>
+          <m:t>(</m:t>
+        </m:r>
+        <m:sSubSup>
+          <m:sSubSupPr>
+            <m:ctrlPr>
+              <w:rPr>
+                <w:rFonts w:ascii="Cambria Math" w:hAnsi="Cambria Math"/>
+                <w:i/>
+                <w:sz w:val="22"/>
+              </w:rPr>
+            </m:ctrlPr>
+          </m:sSubSupPr>
+          <m:e>
+            <m:d>
+              <m:dPr>
+                <m:begChr m:val="["/>
+                <m:endChr m:val="]"/>
+                <m:ctrlPr>
+                  <w:rPr>
+                    <w:rFonts w:ascii="Cambria Math" w:hAnsi="Cambria Math"/>
+                    <w:sz w:val="22"/>
+                  </w:rPr>
+                </m:ctrlPr>
+              </m:dPr>
+              <m:e>
+                <m:sSub>
+                  <m:sSubPr>
+                    <m:ctrlPr>
+                      <w:rPr>
+                        <w:rFonts w:ascii="Cambria Math" w:hAnsi="Cambria Math"/>
+                        <w:sz w:val="22"/>
+                      </w:rPr>
+                    </m:ctrlPr>
+                  </m:sSubPr>
+                  <m:e>
+                    <m:r>
+                      <m:rPr>
+                        <m:sty m:val="p"/>
+                      </m:rPr>
+                      <w:rPr>
+                        <w:rFonts w:ascii="Cambria Math" w:hAnsi="Cambria Math" w:hint="eastAsia"/>
+                        <w:sz w:val="22"/>
+                      </w:rPr>
+                      <m:t>C</m:t>
+                    </m:r>
+                    <m:ctrlPr>
+                      <w:rPr>
+                        <w:rFonts w:ascii="Cambria Math" w:hAnsi="Cambria Math" w:hint="eastAsia"/>
+                        <w:sz w:val="22"/>
+                      </w:rPr>
+                    </m:ctrlPr>
+                  </m:e>
+                  <m:sub>
+                    <m:r>
+                      <m:rPr>
+                        <m:sty m:val="p"/>
+                      </m:rPr>
+                      <w:rPr>
+                        <w:rFonts w:ascii="Cambria Math" w:hAnsi="Cambria Math" w:hint="eastAsia"/>
+                        <w:sz w:val="22"/>
+                      </w:rPr>
+                      <m:t>1</m:t>
+                    </m:r>
+                  </m:sub>
+                </m:sSub>
+              </m:e>
+            </m:d>
+            <m:ctrlPr>
+              <w:rPr>
+                <w:rFonts w:ascii="Cambria Math" w:hAnsi="Cambria Math" w:hint="eastAsia"/>
+                <w:b/>
+                <w:sz w:val="22"/>
+              </w:rPr>
+            </m:ctrlPr>
+          </m:e>
+          <m:sub>
+            <m:r>
+              <m:rPr>
+                <m:sty m:val="b"/>
+              </m:rPr>
+              <w:rPr>
+                <w:rFonts w:ascii="Cambria Math" w:hAnsi="Cambria Math" w:hint="eastAsia"/>
+                <w:sz w:val="22"/>
+              </w:rPr>
+              <m:t>bwd</m:t>
+            </m:r>
+            <m:ctrlPr>
+              <w:rPr>
+                <w:rFonts w:ascii="Cambria Math" w:hAnsi="Cambria Math" w:hint="eastAsia"/>
+                <w:b/>
+                <w:sz w:val="22"/>
+              </w:rPr>
+            </m:ctrlPr>
+          </m:sub>
+          <m:sup>
+            <m:r>
+              <w:rPr>
+                <w:rFonts w:ascii="Cambria Math" w:hAnsi="Cambria Math" w:hint="eastAsia"/>
+                <w:sz w:val="22"/>
+              </w:rPr>
+              <m:t>#</m:t>
+            </m:r>
+          </m:sup>
+        </m:sSubSup>
+        <m:r>
+          <m:rPr>
+            <m:sty m:val="p"/>
+          </m:rPr>
+          <w:rPr>
+            <w:rFonts w:ascii="Cambria Math" w:hAnsi="Cambria Math" w:hint="eastAsia"/>
+            <w:sz w:val="22"/>
+          </w:rPr>
+          <m:t>(</m:t>
+        </m:r>
+        <m:sSup>
+          <m:sSupPr>
+            <m:ctrlPr>
+              <w:rPr>
+                <w:rFonts w:ascii="Cambria Math" w:hAnsi="Cambria Math"/>
+                <w:i/>
+                <w:sz w:val="22"/>
+              </w:rPr>
+            </m:ctrlPr>
+          </m:sSupPr>
+          <m:e>
+            <m:r>
+              <w:rPr>
+                <w:rFonts w:ascii="Cambria Math" w:hAnsi="Cambria Math" w:hint="eastAsia"/>
+                <w:sz w:val="22"/>
+              </w:rPr>
+              <m:t>M</m:t>
+            </m:r>
+          </m:e>
+          <m:sup>
+            <m:r>
+              <w:rPr>
+                <w:rFonts w:ascii="Cambria Math" w:hAnsi="Cambria Math" w:hint="eastAsia"/>
+                <w:sz w:val="22"/>
+              </w:rPr>
+              <m:t>#</m:t>
+            </m:r>
+          </m:sup>
+        </m:sSup>
+        <m:r>
+          <m:rPr>
+            <m:sty m:val="p"/>
+          </m:rPr>
+          <w:rPr>
+            <w:rFonts w:ascii="Cambria Math" w:hAnsi="Cambria Math" w:hint="eastAsia"/>
+            <w:sz w:val="22"/>
+          </w:rPr>
+          <m:t>))</m:t>
+        </m:r>
+      </m:oMath>
+    </w:p>
+    <w:p>
+      <w:pPr>
+        <w:pStyle w:val="a6"/>
+        <w:numPr>
+          <w:ilvl w:val="1"/>
+          <w:numId w:val="1"/>
+        </w:numPr>
+        <w:ind w:leftChars="0"/>
+        <w:rPr>
+          <w:sz w:val="22"/>
+        </w:rPr>
+      </w:pPr>
+      <m:oMath>
+        <m:sSubSup>
+          <m:sSubSupPr>
+            <m:ctrlPr>
+              <w:rPr>
+                <w:rFonts w:ascii="Cambria Math" w:hAnsi="Cambria Math"/>
+                <w:i/>
+                <w:sz w:val="22"/>
+              </w:rPr>
+            </m:ctrlPr>
+          </m:sSubSupPr>
+          <m:e>
+            <m:d>
+              <m:dPr>
+                <m:begChr m:val="["/>
+                <m:endChr m:val="]"/>
+                <m:ctrlPr>
+                  <w:rPr>
+                    <w:rFonts w:ascii="Cambria Math" w:hAnsi="Cambria Math"/>
+                    <w:sz w:val="22"/>
+                  </w:rPr>
+                </m:ctrlPr>
+              </m:dPr>
+              <m:e>
+                <m:r>
+                  <m:rPr>
+                    <m:sty m:val="p"/>
+                  </m:rPr>
+                  <w:rPr>
+                    <w:rFonts w:ascii="Cambria Math" w:hAnsi="Cambria Math"/>
+                    <w:sz w:val="22"/>
+                  </w:rPr>
+                  <m:t>x≔E</m:t>
+                </m:r>
+              </m:e>
+            </m:d>
+            <m:ctrlPr>
+              <w:rPr>
+                <w:rFonts w:ascii="Cambria Math" w:hAnsi="Cambria Math"/>
+                <w:b/>
+                <w:sz w:val="22"/>
+              </w:rPr>
+            </m:ctrlPr>
+          </m:e>
+          <m:sub>
+            <m:r>
+              <m:rPr>
+                <m:sty m:val="b"/>
+              </m:rPr>
+              <w:rPr>
+                <w:rFonts w:ascii="Cambria Math" w:hAnsi="Cambria Math"/>
+                <w:sz w:val="22"/>
+              </w:rPr>
+              <m:t>bwd</m:t>
+            </m:r>
+            <m:ctrlPr>
+              <w:rPr>
+                <w:rFonts w:ascii="Cambria Math" w:hAnsi="Cambria Math"/>
+                <w:b/>
+                <w:sz w:val="22"/>
+              </w:rPr>
+            </m:ctrlPr>
+          </m:sub>
+          <m:sup>
+            <m:r>
+              <w:rPr>
+                <w:rFonts w:ascii="Cambria Math" w:hAnsi="Cambria Math"/>
+                <w:sz w:val="22"/>
+              </w:rPr>
+              <m:t>#</m:t>
+            </m:r>
+          </m:sup>
+        </m:sSubSup>
+        <m:d>
+          <m:dPr>
+            <m:ctrlPr>
+              <w:rPr>
+                <w:rFonts w:ascii="Cambria Math" w:hAnsi="Cambria Math"/>
+                <w:i/>
+                <w:sz w:val="22"/>
+              </w:rPr>
+            </m:ctrlPr>
+          </m:dPr>
+          <m:e>
+            <m:sSup>
+              <m:sSupPr>
+                <m:ctrlPr>
+                  <w:rPr>
+                    <w:rFonts w:ascii="Cambria Math" w:hAnsi="Cambria Math"/>
+                    <w:i/>
+                    <w:sz w:val="22"/>
+                  </w:rPr>
+                </m:ctrlPr>
+              </m:sSupPr>
+              <m:e>
+                <m:r>
+                  <w:rPr>
+                    <w:rFonts w:ascii="Cambria Math" w:hAnsi="Cambria Math"/>
+                    <w:sz w:val="22"/>
+                  </w:rPr>
+                  <m:t>M</m:t>
+                </m:r>
+              </m:e>
+              <m:sup>
+                <m:r>
+                  <w:rPr>
+                    <w:rFonts w:ascii="Cambria Math" w:hAnsi="Cambria Math"/>
+                    <w:sz w:val="22"/>
+                  </w:rPr>
+                  <m:t>#</m:t>
+                </m:r>
+              </m:sup>
+            </m:sSup>
+          </m:e>
+        </m:d>
+        <m:r>
+          <w:rPr>
+            <w:rFonts w:ascii="Cambria Math" w:hAnsi="Cambria Math"/>
+            <w:sz w:val="22"/>
+          </w:rPr>
+          <m:t>=</m:t>
+        </m:r>
+      </m:oMath>
+    </w:p>
+    <w:p>
+      <w:pPr>
+        <w:pStyle w:val="a6"/>
+        <w:ind w:leftChars="0" w:left="1600"/>
+        <w:rPr>
+          <w:sz w:val="22"/>
+        </w:rPr>
+      </w:pPr>
+      <w:r>
+        <w:rPr>
+          <w:rFonts w:hint="eastAsia"/>
+          <w:sz w:val="22"/>
+        </w:rPr>
+        <w:t>1.</w:t>
+      </w:r>
+      <w:r>
+        <w:rPr>
+          <w:sz w:val="22"/>
+        </w:rPr>
+        <w:t xml:space="preserve"> </w:t>
+      </w:r>
+      <w:r>
+        <w:rPr>
+          <w:rFonts w:hint="eastAsia"/>
+          <w:sz w:val="22"/>
+        </w:rPr>
+        <w:t>non-invert</w:t>
+      </w:r>
+      <w:r>
+        <w:rPr>
+          <w:sz w:val="22"/>
+        </w:rPr>
+        <w:t>ible</w:t>
+      </w:r>
+      <w:r>
+        <w:rPr>
+          <w:sz w:val="22"/>
+        </w:rPr>
+        <w:t xml:space="preserve"> = ‘E’ d</w:t>
+      </w:r>
+      <w:r>
+        <w:rPr>
+          <w:sz w:val="22"/>
+        </w:rPr>
+        <w:t xml:space="preserve">oes not contain </w:t>
+      </w:r>
+      <w:r>
+        <w:rPr>
+          <w:sz w:val="22"/>
+        </w:rPr>
+        <w:t>‘</w:t>
+      </w:r>
+      <w:r>
+        <w:rPr>
+          <w:sz w:val="22"/>
+        </w:rPr>
+        <w:t>x</w:t>
+      </w:r>
+      <w:r>
+        <w:rPr>
+          <w:sz w:val="22"/>
+        </w:rPr>
+        <w:t>’</w:t>
+      </w:r>
+    </w:p>
+    <w:p>
+      <w:pPr>
+        <w:pStyle w:val="a6"/>
+        <w:ind w:leftChars="0" w:left="1600" w:firstLine="800"/>
+        <w:rPr>
+          <w:sz w:val="22"/>
+        </w:rPr>
+      </w:pPr>
+      <w:r>
+        <w:rPr>
+          <w:sz w:val="22"/>
+        </w:rPr>
+        <w:t xml:space="preserve">sol. </w:t>
+      </w:r>
+      <w:r>
+        <w:rPr>
+          <w:sz w:val="22"/>
+        </w:rPr>
+        <w:t xml:space="preserve">Filtering with </w:t>
+      </w:r>
+      <w:r>
+        <w:rPr>
+          <w:sz w:val="22"/>
+        </w:rPr>
+        <w:t>‘</w:t>
+      </w:r>
+      <w:proofErr w:type="gramStart"/>
+      <w:r>
+        <w:rPr>
+          <w:sz w:val="22"/>
+        </w:rPr>
+        <w:t>x :</w:t>
+      </w:r>
+      <w:proofErr w:type="gramEnd"/>
+      <w:r>
+        <w:rPr>
+          <w:sz w:val="22"/>
+        </w:rPr>
+        <w:t xml:space="preserve">= E’ and erase all constraint about </w:t>
+      </w:r>
+      <w:r>
+        <w:rPr>
+          <w:sz w:val="22"/>
+        </w:rPr>
+        <w:t>‘</w:t>
+      </w:r>
+      <w:r>
+        <w:rPr>
+          <w:sz w:val="22"/>
+        </w:rPr>
+        <w:t>x</w:t>
+      </w:r>
+      <w:r>
+        <w:rPr>
+          <w:sz w:val="22"/>
+        </w:rPr>
+        <w:t>’</w:t>
+      </w:r>
+    </w:p>
+    <w:p>
+      <w:pPr>
+        <w:pStyle w:val="a6"/>
+        <w:ind w:leftChars="0" w:left="1600"/>
+        <w:rPr>
+          <w:sz w:val="22"/>
+        </w:rPr>
+      </w:pPr>
+      <w:r>
+        <w:rPr>
+          <w:rFonts w:hint="eastAsia"/>
+          <w:sz w:val="22"/>
+        </w:rPr>
+        <w:t>2.</w:t>
+      </w:r>
+      <w:r>
+        <w:rPr>
+          <w:sz w:val="22"/>
+        </w:rPr>
+        <w:t xml:space="preserve"> invertible</w:t>
+      </w:r>
+      <w:r>
+        <w:rPr>
+          <w:sz w:val="22"/>
+        </w:rPr>
+        <w:t xml:space="preserve"> =</w:t>
+      </w:r>
+      <w:r>
+        <w:rPr>
+          <w:sz w:val="22"/>
+        </w:rPr>
+        <w:t xml:space="preserve"> </w:t>
+      </w:r>
+      <w:r>
+        <w:rPr>
+          <w:sz w:val="22"/>
+        </w:rPr>
+        <w:t xml:space="preserve">‘E’ contains </w:t>
+      </w:r>
+      <w:r>
+        <w:rPr>
+          <w:sz w:val="22"/>
+        </w:rPr>
+        <w:t>‘</w:t>
+      </w:r>
+      <w:r>
+        <w:rPr>
+          <w:sz w:val="22"/>
+        </w:rPr>
+        <w:t>x</w:t>
+      </w:r>
+      <w:r>
+        <w:rPr>
+          <w:sz w:val="22"/>
+        </w:rPr>
+        <w:t>’</w:t>
+      </w:r>
+    </w:p>
+    <w:p>
+      <w:pPr>
+        <w:pStyle w:val="a6"/>
+        <w:ind w:leftChars="0" w:left="1600"/>
+        <w:rPr>
+          <w:rFonts w:hint="eastAsia"/>
+          <w:sz w:val="22"/>
+        </w:rPr>
+      </w:pPr>
+      <w:r>
+        <w:rPr>
+          <w:sz w:val="22"/>
+        </w:rPr>
+        <w:tab/>
+        <w:t xml:space="preserve">sol. </w:t>
+      </w:r>
+      <w:r>
+        <w:rPr>
+          <w:sz w:val="22"/>
+        </w:rPr>
+        <w:t>Derive new constraint o</w:t>
+      </w:r>
+      <w:r>
+        <w:rPr>
+          <w:sz w:val="22"/>
+        </w:rPr>
+        <w:t>f ‘x’ with ‘E’</w:t>
+      </w:r>
+    </w:p>
+    <w:p>
+      <w:pPr>
+        <w:pStyle w:val="a6"/>
+        <w:numPr>
+          <w:ilvl w:val="1"/>
+          <w:numId w:val="1"/>
+        </w:numPr>
+        <w:ind w:leftChars="0"/>
+        <w:rPr>
+          <w:sz w:val="22"/>
+        </w:rPr>
+      </w:pPr>
+      <m:oMath>
+        <m:sSubSup>
+          <m:sSubSupPr>
+            <m:ctrlPr>
+              <w:rPr>
+                <w:rFonts w:ascii="Cambria Math" w:hAnsi="Cambria Math"/>
+                <w:i/>
+                <w:sz w:val="22"/>
+              </w:rPr>
+            </m:ctrlPr>
+          </m:sSubSupPr>
+          <m:e>
+            <m:d>
+              <m:dPr>
+                <m:begChr m:val="["/>
+                <m:endChr m:val="]"/>
+                <m:ctrlPr>
+                  <w:rPr>
+                    <w:rFonts w:ascii="Cambria Math" w:hAnsi="Cambria Math"/>
+                    <w:sz w:val="22"/>
+                  </w:rPr>
+                </m:ctrlPr>
+              </m:dPr>
+              <m:e>
+                <m:r>
+                  <m:rPr>
+                    <m:sty m:val="p"/>
+                  </m:rPr>
+                  <w:rPr>
+                    <w:rFonts w:ascii="Cambria Math" w:hAnsi="Cambria Math"/>
+                    <w:sz w:val="22"/>
+                  </w:rPr>
+                  <m:t>if</m:t>
+                </m:r>
+                <m:d>
+                  <m:dPr>
+                    <m:ctrlPr>
+                      <w:rPr>
+                        <w:rFonts w:ascii="Cambria Math" w:hAnsi="Cambria Math"/>
+                        <w:sz w:val="22"/>
+                      </w:rPr>
+                    </m:ctrlPr>
+                  </m:dPr>
+                  <m:e>
+                    <m:r>
+                      <m:rPr>
+                        <m:sty m:val="p"/>
+                      </m:rPr>
+                      <w:rPr>
+                        <w:rFonts w:ascii="Cambria Math" w:hAnsi="Cambria Math"/>
+                        <w:sz w:val="22"/>
+                      </w:rPr>
+                      <m:t>B</m:t>
+                    </m:r>
+                  </m:e>
+                </m:d>
+                <m:r>
+                  <m:rPr>
+                    <m:sty m:val="p"/>
+                  </m:rPr>
+                  <w:rPr>
+                    <w:rFonts w:ascii="Cambria Math" w:hAnsi="Cambria Math"/>
+                    <w:sz w:val="22"/>
+                  </w:rPr>
+                  <m:t xml:space="preserve"> then</m:t>
+                </m:r>
+                <m:d>
+                  <m:dPr>
+                    <m:begChr m:val="{"/>
+                    <m:endChr m:val="}"/>
+                    <m:ctrlPr>
+                      <w:rPr>
+                        <w:rFonts w:ascii="Cambria Math" w:hAnsi="Cambria Math"/>
+                        <w:sz w:val="22"/>
+                      </w:rPr>
+                    </m:ctrlPr>
+                  </m:dPr>
+                  <m:e>
+                    <m:sSub>
+                      <m:sSubPr>
+                        <m:ctrlPr>
+                          <w:rPr>
+                            <w:rFonts w:ascii="Cambria Math" w:hAnsi="Cambria Math"/>
+                            <w:sz w:val="22"/>
+                          </w:rPr>
+                        </m:ctrlPr>
+                      </m:sSubPr>
+                      <m:e>
+                        <m:r>
+                          <m:rPr>
+                            <m:sty m:val="p"/>
+                          </m:rPr>
+                          <w:rPr>
+                            <w:rFonts w:ascii="Cambria Math" w:hAnsi="Cambria Math"/>
+                            <w:sz w:val="22"/>
+                          </w:rPr>
+                          <m:t>C</m:t>
+                        </m:r>
+                      </m:e>
+                      <m:sub>
+                        <m:r>
+                          <m:rPr>
+                            <m:sty m:val="p"/>
+                          </m:rPr>
+                          <w:rPr>
+                            <w:rFonts w:ascii="Cambria Math" w:hAnsi="Cambria Math"/>
+                            <w:sz w:val="22"/>
+                          </w:rPr>
+                          <m:t>0</m:t>
+                        </m:r>
+                      </m:sub>
+                    </m:sSub>
+                  </m:e>
+                </m:d>
+                <m:r>
+                  <m:rPr>
+                    <m:sty m:val="p"/>
+                  </m:rPr>
+                  <w:rPr>
+                    <w:rFonts w:ascii="Cambria Math" w:hAnsi="Cambria Math"/>
+                    <w:sz w:val="22"/>
+                  </w:rPr>
+                  <m:t xml:space="preserve"> else{</m:t>
+                </m:r>
+                <m:sSub>
+                  <m:sSubPr>
+                    <m:ctrlPr>
+                      <w:rPr>
+                        <w:rFonts w:ascii="Cambria Math" w:hAnsi="Cambria Math"/>
+                        <w:sz w:val="22"/>
+                      </w:rPr>
+                    </m:ctrlPr>
+                  </m:sSubPr>
+                  <m:e>
+                    <m:r>
+                      <m:rPr>
+                        <m:sty m:val="p"/>
+                      </m:rPr>
+                      <w:rPr>
+                        <w:rFonts w:ascii="Cambria Math" w:hAnsi="Cambria Math"/>
+                        <w:sz w:val="22"/>
+                      </w:rPr>
+                      <m:t>C</m:t>
+                    </m:r>
+                  </m:e>
+                  <m:sub>
+                    <m:r>
+                      <m:rPr>
+                        <m:sty m:val="p"/>
+                      </m:rPr>
+                      <w:rPr>
+                        <w:rFonts w:ascii="Cambria Math" w:hAnsi="Cambria Math"/>
+                        <w:sz w:val="22"/>
+                      </w:rPr>
+                      <m:t>1</m:t>
+                    </m:r>
+                  </m:sub>
+                </m:sSub>
+                <m:r>
+                  <m:rPr>
+                    <m:sty m:val="p"/>
+                  </m:rPr>
+                  <w:rPr>
+                    <w:rFonts w:ascii="Cambria Math" w:hAnsi="Cambria Math"/>
+                    <w:sz w:val="22"/>
+                  </w:rPr>
+                  <m:t>}</m:t>
+                </m:r>
+              </m:e>
+            </m:d>
+            <m:ctrlPr>
+              <w:rPr>
+                <w:rFonts w:ascii="Cambria Math" w:hAnsi="Cambria Math"/>
+                <w:b/>
+                <w:sz w:val="22"/>
+              </w:rPr>
+            </m:ctrlPr>
+          </m:e>
+          <m:sub>
+            <m:r>
+              <m:rPr>
+                <m:sty m:val="b"/>
+              </m:rPr>
+              <w:rPr>
+                <w:rFonts w:ascii="Cambria Math" w:hAnsi="Cambria Math"/>
+                <w:sz w:val="22"/>
+              </w:rPr>
+              <m:t>bwd</m:t>
+            </m:r>
+            <m:ctrlPr>
+              <w:rPr>
+                <w:rFonts w:ascii="Cambria Math" w:hAnsi="Cambria Math"/>
+                <w:b/>
+                <w:sz w:val="22"/>
+              </w:rPr>
+            </m:ctrlPr>
+          </m:sub>
+          <m:sup>
+            <m:r>
+              <w:rPr>
+                <w:rFonts w:ascii="Cambria Math" w:hAnsi="Cambria Math"/>
+                <w:sz w:val="22"/>
+              </w:rPr>
+              <m:t>#</m:t>
+            </m:r>
+          </m:sup>
+        </m:sSubSup>
+        <m:d>
+          <m:dPr>
+            <m:ctrlPr>
+              <w:rPr>
+                <w:rFonts w:ascii="Cambria Math" w:hAnsi="Cambria Math"/>
+                <w:i/>
+                <w:sz w:val="22"/>
+              </w:rPr>
+            </m:ctrlPr>
+          </m:dPr>
+          <m:e>
+            <m:sSup>
+              <m:sSupPr>
+                <m:ctrlPr>
+                  <w:rPr>
+                    <w:rFonts w:ascii="Cambria Math" w:hAnsi="Cambria Math"/>
+                    <w:i/>
+                    <w:sz w:val="22"/>
+                  </w:rPr>
+                </m:ctrlPr>
+              </m:sSupPr>
+              <m:e>
+                <m:r>
+                  <w:rPr>
+                    <w:rFonts w:ascii="Cambria Math" w:hAnsi="Cambria Math"/>
+                    <w:sz w:val="22"/>
+                  </w:rPr>
+                  <m:t>M</m:t>
+                </m:r>
+              </m:e>
+              <m:sup>
+                <m:r>
+                  <w:rPr>
+                    <w:rFonts w:ascii="Cambria Math" w:hAnsi="Cambria Math"/>
+                    <w:sz w:val="22"/>
+                  </w:rPr>
+                  <m:t>#</m:t>
+                </m:r>
+              </m:sup>
+            </m:sSup>
+          </m:e>
+        </m:d>
+        <m:r>
+          <w:rPr>
+            <w:rFonts w:ascii="Cambria Math" w:hAnsi="Cambria Math"/>
+            <w:sz w:val="22"/>
+          </w:rPr>
+          <m:t>=</m:t>
+        </m:r>
+        <m:sSubSup>
+          <m:sSubSupPr>
+            <m:ctrlPr>
+              <w:rPr>
+                <w:rFonts w:ascii="Cambria Math" w:hAnsi="Cambria Math"/>
+                <w:i/>
+                <w:sz w:val="22"/>
+              </w:rPr>
+            </m:ctrlPr>
+          </m:sSubSupPr>
+          <m:e>
+            <m:r>
+              <w:rPr>
+                <w:rFonts w:ascii="Cambria Math" w:hAnsi="Cambria Math"/>
+                <w:sz w:val="22"/>
+              </w:rPr>
+              <m:t>F</m:t>
+            </m:r>
+          </m:e>
+          <m:sub>
+            <m:r>
+              <w:rPr>
+                <w:rFonts w:ascii="Cambria Math" w:hAnsi="Cambria Math"/>
+                <w:sz w:val="22"/>
+              </w:rPr>
+              <m:t>B</m:t>
+            </m:r>
+          </m:sub>
+          <m:sup>
+            <m:r>
+              <w:rPr>
+                <w:rFonts w:ascii="Cambria Math" w:hAnsi="Cambria Math"/>
+                <w:sz w:val="22"/>
+              </w:rPr>
+              <m:t>#</m:t>
+            </m:r>
+          </m:sup>
+        </m:sSubSup>
+        <m:d>
+          <m:dPr>
+            <m:ctrlPr>
+              <w:rPr>
+                <w:rFonts w:ascii="Cambria Math" w:hAnsi="Cambria Math"/>
+                <w:i/>
+                <w:sz w:val="22"/>
+              </w:rPr>
+            </m:ctrlPr>
+          </m:dPr>
+          <m:e>
+            <m:sSubSup>
+              <m:sSubSupPr>
+                <m:ctrlPr>
+                  <w:rPr>
+                    <w:rFonts w:ascii="Cambria Math" w:hAnsi="Cambria Math"/>
+                    <w:i/>
+                    <w:sz w:val="22"/>
+                  </w:rPr>
+                </m:ctrlPr>
+              </m:sSubSupPr>
+              <m:e>
+                <m:d>
+                  <m:dPr>
+                    <m:begChr m:val="["/>
+                    <m:endChr m:val="]"/>
+                    <m:ctrlPr>
+                      <w:rPr>
+                        <w:rFonts w:ascii="Cambria Math" w:hAnsi="Cambria Math"/>
+                        <w:sz w:val="22"/>
+                      </w:rPr>
+                    </m:ctrlPr>
+                  </m:dPr>
+                  <m:e>
+                    <m:sSub>
+                      <m:sSubPr>
+                        <m:ctrlPr>
+                          <w:rPr>
+                            <w:rFonts w:ascii="Cambria Math" w:hAnsi="Cambria Math"/>
+                            <w:sz w:val="22"/>
+                          </w:rPr>
+                        </m:ctrlPr>
+                      </m:sSubPr>
+                      <m:e>
+                        <m:r>
+                          <m:rPr>
+                            <m:sty m:val="p"/>
+                          </m:rPr>
+                          <w:rPr>
+                            <w:rFonts w:ascii="Cambria Math" w:hAnsi="Cambria Math"/>
+                            <w:sz w:val="22"/>
+                          </w:rPr>
+                          <m:t>C</m:t>
+                        </m:r>
+                      </m:e>
+                      <m:sub>
+                        <m:r>
+                          <m:rPr>
+                            <m:sty m:val="p"/>
+                          </m:rPr>
+                          <w:rPr>
+                            <w:rFonts w:ascii="Cambria Math" w:hAnsi="Cambria Math"/>
+                            <w:sz w:val="22"/>
+                          </w:rPr>
+                          <m:t>0</m:t>
+                        </m:r>
+                      </m:sub>
+                    </m:sSub>
+                  </m:e>
+                </m:d>
+                <m:ctrlPr>
+                  <w:rPr>
+                    <w:rFonts w:ascii="Cambria Math" w:hAnsi="Cambria Math" w:hint="eastAsia"/>
+                    <w:b/>
+                    <w:sz w:val="22"/>
+                  </w:rPr>
+                </m:ctrlPr>
+              </m:e>
+              <m:sub>
+                <m:r>
+                  <m:rPr>
+                    <m:sty m:val="b"/>
+                  </m:rPr>
+                  <w:rPr>
+                    <w:rFonts w:ascii="Cambria Math" w:hAnsi="Cambria Math" w:hint="eastAsia"/>
+                    <w:sz w:val="22"/>
+                  </w:rPr>
+                  <m:t>bwd</m:t>
+                </m:r>
+                <m:ctrlPr>
+                  <w:rPr>
+                    <w:rFonts w:ascii="Cambria Math" w:hAnsi="Cambria Math" w:hint="eastAsia"/>
+                    <w:b/>
+                    <w:sz w:val="22"/>
+                  </w:rPr>
+                </m:ctrlPr>
+              </m:sub>
+              <m:sup>
+                <m:r>
+                  <w:rPr>
+                    <w:rFonts w:ascii="Cambria Math" w:hAnsi="Cambria Math" w:hint="eastAsia"/>
+                    <w:sz w:val="22"/>
+                  </w:rPr>
+                  <m:t>#</m:t>
+                </m:r>
+              </m:sup>
+            </m:sSubSup>
+            <m:d>
+              <m:dPr>
+                <m:ctrlPr>
+                  <w:rPr>
+                    <w:rFonts w:ascii="Cambria Math" w:hAnsi="Cambria Math"/>
+                    <w:i/>
+                    <w:sz w:val="22"/>
+                  </w:rPr>
+                </m:ctrlPr>
+              </m:dPr>
+              <m:e>
+                <m:sSup>
+                  <m:sSupPr>
+                    <m:ctrlPr>
+                      <w:rPr>
+                        <w:rFonts w:ascii="Cambria Math" w:hAnsi="Cambria Math"/>
+                        <w:i/>
+                        <w:sz w:val="22"/>
+                      </w:rPr>
+                    </m:ctrlPr>
+                  </m:sSupPr>
+                  <m:e>
+                    <m:r>
+                      <w:rPr>
+                        <w:rFonts w:ascii="Cambria Math" w:hAnsi="Cambria Math"/>
+                        <w:sz w:val="22"/>
+                      </w:rPr>
+                      <m:t>M</m:t>
+                    </m:r>
+                  </m:e>
+                  <m:sup>
+                    <m:r>
+                      <w:rPr>
+                        <w:rFonts w:ascii="Cambria Math" w:hAnsi="Cambria Math"/>
+                        <w:sz w:val="22"/>
+                      </w:rPr>
+                      <m:t>#</m:t>
+                    </m:r>
+                  </m:sup>
+                </m:sSup>
+              </m:e>
+            </m:d>
+          </m:e>
+        </m:d>
+        <m:sSup>
+          <m:sSupPr>
+            <m:ctrlPr>
+              <w:rPr>
+                <w:rFonts w:ascii="Cambria Math" w:hAnsi="Cambria Math"/>
+                <w:i/>
+                <w:sz w:val="22"/>
+              </w:rPr>
+            </m:ctrlPr>
+          </m:sSupPr>
+          <m:e>
+            <m:r>
+              <w:rPr>
+                <w:rFonts w:ascii="Cambria Math" w:hAnsi="Cambria Math"/>
+                <w:sz w:val="22"/>
+              </w:rPr>
+              <m:t>⊔</m:t>
+            </m:r>
+          </m:e>
+          <m:sup>
+            <m:r>
+              <w:rPr>
+                <w:rFonts w:ascii="Cambria Math" w:hAnsi="Cambria Math"/>
+                <w:sz w:val="22"/>
+              </w:rPr>
+              <m:t>#</m:t>
+            </m:r>
+          </m:sup>
+        </m:sSup>
+        <m:sSubSup>
+          <m:sSubSupPr>
+            <m:ctrlPr>
+              <w:rPr>
+                <w:rFonts w:ascii="Cambria Math" w:hAnsi="Cambria Math"/>
+                <w:i/>
+                <w:sz w:val="22"/>
+              </w:rPr>
+            </m:ctrlPr>
+          </m:sSubSupPr>
+          <m:e>
+            <m:r>
+              <w:rPr>
+                <w:rFonts w:ascii="Cambria Math" w:hAnsi="Cambria Math"/>
+                <w:sz w:val="22"/>
+              </w:rPr>
+              <m:t>F</m:t>
+            </m:r>
+          </m:e>
+          <m:sub>
+            <m:r>
+              <w:rPr>
+                <w:rFonts w:ascii="Cambria Math" w:hAnsi="Cambria Math"/>
+                <w:sz w:val="22"/>
+              </w:rPr>
+              <m:t>¬B</m:t>
+            </m:r>
+          </m:sub>
+          <m:sup>
+            <m:r>
+              <w:rPr>
+                <w:rFonts w:ascii="Cambria Math" w:hAnsi="Cambria Math"/>
+                <w:sz w:val="22"/>
+              </w:rPr>
+              <m:t>#</m:t>
+            </m:r>
+          </m:sup>
+        </m:sSubSup>
+        <m:r>
+          <w:rPr>
+            <w:rFonts w:ascii="Cambria Math" w:hAnsi="Cambria Math"/>
+            <w:sz w:val="22"/>
+          </w:rPr>
+          <m:t>(</m:t>
+        </m:r>
+        <m:sSubSup>
+          <m:sSubSupPr>
+            <m:ctrlPr>
+              <w:rPr>
+                <w:rFonts w:ascii="Cambria Math" w:hAnsi="Cambria Math"/>
+                <w:i/>
+                <w:sz w:val="22"/>
+              </w:rPr>
+            </m:ctrlPr>
+          </m:sSubSupPr>
+          <m:e>
+            <m:d>
+              <m:dPr>
+                <m:begChr m:val="["/>
+                <m:endChr m:val="]"/>
+                <m:ctrlPr>
+                  <w:rPr>
+                    <w:rFonts w:ascii="Cambria Math" w:hAnsi="Cambria Math"/>
+                    <w:sz w:val="22"/>
+                  </w:rPr>
+                </m:ctrlPr>
+              </m:dPr>
+              <m:e>
+                <m:sSub>
+                  <m:sSubPr>
+                    <m:ctrlPr>
+                      <w:rPr>
+                        <w:rFonts w:ascii="Cambria Math" w:hAnsi="Cambria Math"/>
+                        <w:sz w:val="22"/>
+                      </w:rPr>
+                    </m:ctrlPr>
+                  </m:sSubPr>
+                  <m:e>
+                    <m:r>
+                      <m:rPr>
+                        <m:sty m:val="p"/>
+                      </m:rPr>
+                      <w:rPr>
+                        <w:rFonts w:ascii="Cambria Math" w:hAnsi="Cambria Math"/>
+                        <w:sz w:val="22"/>
+                      </w:rPr>
+                      <m:t>C</m:t>
+                    </m:r>
+                  </m:e>
+                  <m:sub>
+                    <m:r>
+                      <m:rPr>
+                        <m:sty m:val="p"/>
+                      </m:rPr>
+                      <w:rPr>
+                        <w:rFonts w:ascii="Cambria Math" w:hAnsi="Cambria Math"/>
+                        <w:sz w:val="22"/>
+                      </w:rPr>
+                      <m:t>1</m:t>
+                    </m:r>
+                  </m:sub>
+                </m:sSub>
+              </m:e>
+            </m:d>
+            <m:ctrlPr>
+              <w:rPr>
+                <w:rFonts w:ascii="Cambria Math" w:hAnsi="Cambria Math" w:hint="eastAsia"/>
+                <w:b/>
+                <w:sz w:val="22"/>
+              </w:rPr>
+            </m:ctrlPr>
+          </m:e>
+          <m:sub>
+            <m:r>
+              <m:rPr>
+                <m:sty m:val="b"/>
+              </m:rPr>
+              <w:rPr>
+                <w:rFonts w:ascii="Cambria Math" w:hAnsi="Cambria Math" w:hint="eastAsia"/>
+                <w:sz w:val="22"/>
+              </w:rPr>
+              <m:t>bwd</m:t>
+            </m:r>
+            <m:ctrlPr>
+              <w:rPr>
+                <w:rFonts w:ascii="Cambria Math" w:hAnsi="Cambria Math" w:hint="eastAsia"/>
+                <w:b/>
+                <w:sz w:val="22"/>
+              </w:rPr>
+            </m:ctrlPr>
+          </m:sub>
+          <m:sup>
+            <m:r>
+              <w:rPr>
+                <w:rFonts w:ascii="Cambria Math" w:hAnsi="Cambria Math" w:hint="eastAsia"/>
+                <w:sz w:val="22"/>
+              </w:rPr>
+              <m:t>#</m:t>
+            </m:r>
+          </m:sup>
+        </m:sSubSup>
+        <m:r>
+          <w:rPr>
+            <w:rFonts w:ascii="Cambria Math" w:hAnsi="Cambria Math"/>
+            <w:sz w:val="22"/>
+          </w:rPr>
+          <m:t>(</m:t>
+        </m:r>
+        <m:sSup>
+          <m:sSupPr>
+            <m:ctrlPr>
+              <w:rPr>
+                <w:rFonts w:ascii="Cambria Math" w:hAnsi="Cambria Math"/>
+                <w:i/>
+                <w:sz w:val="22"/>
+              </w:rPr>
+            </m:ctrlPr>
+          </m:sSupPr>
+          <m:e>
+            <m:r>
+              <w:rPr>
+                <w:rFonts w:ascii="Cambria Math" w:hAnsi="Cambria Math"/>
+                <w:sz w:val="22"/>
+              </w:rPr>
+              <m:t>M</m:t>
+            </m:r>
+          </m:e>
+          <m:sup>
+            <m:r>
+              <w:rPr>
+                <w:rFonts w:ascii="Cambria Math" w:hAnsi="Cambria Math"/>
+                <w:sz w:val="22"/>
+              </w:rPr>
+              <m:t>#</m:t>
+            </m:r>
+          </m:sup>
+        </m:sSup>
+        <m:r>
+          <w:rPr>
+            <w:rFonts w:ascii="Cambria Math" w:hAnsi="Cambria Math"/>
+            <w:sz w:val="22"/>
+          </w:rPr>
+          <m:t>))</m:t>
+        </m:r>
+      </m:oMath>
+    </w:p>
+    <w:p>
+      <w:pPr>
+        <w:pStyle w:val="a6"/>
+        <w:numPr>
+          <w:ilvl w:val="1"/>
+          <w:numId w:val="1"/>
+        </w:numPr>
+        <w:ind w:leftChars="0"/>
+        <w:rPr>
+          <w:rFonts w:hint="eastAsia"/>
+          <w:sz w:val="22"/>
+        </w:rPr>
+      </w:pPr>
+      <m:oMath>
+        <m:sSubSup>
+          <m:sSubSupPr>
+            <m:ctrlPr>
+              <w:rPr>
+                <w:rFonts w:ascii="Cambria Math" w:hAnsi="Cambria Math"/>
+                <w:i/>
+                <w:sz w:val="22"/>
+              </w:rPr>
+            </m:ctrlPr>
+          </m:sSubSupPr>
+          <m:e>
+            <m:d>
+              <m:dPr>
+                <m:begChr m:val="["/>
+                <m:endChr m:val="]"/>
+                <m:ctrlPr>
+                  <w:rPr>
+                    <w:rFonts w:ascii="Cambria Math" w:hAnsi="Cambria Math"/>
+                    <w:sz w:val="22"/>
+                  </w:rPr>
+                </m:ctrlPr>
+              </m:dPr>
+              <m:e>
+                <m:r>
+                  <m:rPr>
+                    <m:sty m:val="p"/>
+                  </m:rPr>
+                  <w:rPr>
+                    <w:rFonts w:ascii="Cambria Math" w:hAnsi="Cambria Math"/>
+                    <w:sz w:val="22"/>
+                  </w:rPr>
+                  <m:t>while</m:t>
+                </m:r>
+                <m:d>
+                  <m:dPr>
+                    <m:ctrlPr>
+                      <w:rPr>
+                        <w:rFonts w:ascii="Cambria Math" w:hAnsi="Cambria Math"/>
+                        <w:sz w:val="22"/>
+                      </w:rPr>
+                    </m:ctrlPr>
+                  </m:dPr>
+                  <m:e>
+                    <m:r>
+                      <m:rPr>
+                        <m:sty m:val="p"/>
+                      </m:rPr>
+                      <w:rPr>
+                        <w:rFonts w:ascii="Cambria Math" w:hAnsi="Cambria Math"/>
+                        <w:sz w:val="22"/>
+                      </w:rPr>
+                      <m:t>B</m:t>
+                    </m:r>
+                  </m:e>
+                </m:d>
+                <m:r>
+                  <w:rPr>
+                    <w:rFonts w:ascii="Cambria Math" w:hAnsi="Cambria Math"/>
+                    <w:sz w:val="22"/>
+                  </w:rPr>
+                  <m:t xml:space="preserve"> {</m:t>
+                </m:r>
+                <m:r>
+                  <m:rPr>
+                    <m:sty m:val="p"/>
+                  </m:rPr>
+                  <w:rPr>
+                    <w:rFonts w:ascii="Cambria Math" w:hAnsi="Cambria Math"/>
+                    <w:sz w:val="22"/>
+                  </w:rPr>
+                  <m:t>C</m:t>
+                </m:r>
+                <m:r>
+                  <w:rPr>
+                    <w:rFonts w:ascii="Cambria Math" w:hAnsi="Cambria Math"/>
+                    <w:sz w:val="22"/>
+                  </w:rPr>
+                  <m:t>}</m:t>
+                </m:r>
+              </m:e>
+            </m:d>
+            <m:ctrlPr>
+              <w:rPr>
+                <w:rFonts w:ascii="Cambria Math" w:hAnsi="Cambria Math"/>
+                <w:b/>
+                <w:sz w:val="22"/>
+              </w:rPr>
+            </m:ctrlPr>
+          </m:e>
+          <m:sub>
+            <m:r>
+              <m:rPr>
+                <m:sty m:val="b"/>
+              </m:rPr>
+              <w:rPr>
+                <w:rFonts w:ascii="Cambria Math" w:hAnsi="Cambria Math"/>
+                <w:sz w:val="22"/>
+              </w:rPr>
+              <m:t>bwd</m:t>
+            </m:r>
+            <m:ctrlPr>
+              <w:rPr>
+                <w:rFonts w:ascii="Cambria Math" w:hAnsi="Cambria Math"/>
+                <w:b/>
+                <w:sz w:val="22"/>
+              </w:rPr>
+            </m:ctrlPr>
+          </m:sub>
+          <m:sup>
+            <m:r>
+              <w:rPr>
+                <w:rFonts w:ascii="Cambria Math" w:hAnsi="Cambria Math"/>
+                <w:sz w:val="22"/>
+              </w:rPr>
+              <m:t>#</m:t>
+            </m:r>
+          </m:sup>
+        </m:sSubSup>
+        <m:d>
+          <m:dPr>
+            <m:ctrlPr>
+              <w:rPr>
+                <w:rFonts w:ascii="Cambria Math" w:hAnsi="Cambria Math"/>
+                <w:i/>
+                <w:sz w:val="22"/>
+              </w:rPr>
+            </m:ctrlPr>
+          </m:dPr>
+          <m:e>
+            <m:sSup>
+              <m:sSupPr>
+                <m:ctrlPr>
+                  <w:rPr>
+                    <w:rFonts w:ascii="Cambria Math" w:hAnsi="Cambria Math"/>
+                    <w:i/>
+                    <w:sz w:val="22"/>
+                  </w:rPr>
+                </m:ctrlPr>
+              </m:sSupPr>
+              <m:e>
+                <m:r>
+                  <w:rPr>
+                    <w:rFonts w:ascii="Cambria Math" w:hAnsi="Cambria Math"/>
+                    <w:sz w:val="22"/>
+                  </w:rPr>
+                  <m:t>M</m:t>
+                </m:r>
+              </m:e>
+              <m:sup>
+                <m:r>
+                  <w:rPr>
+                    <w:rFonts w:ascii="Cambria Math" w:hAnsi="Cambria Math"/>
+                    <w:sz w:val="22"/>
+                  </w:rPr>
+                  <m:t>#</m:t>
+                </m:r>
+              </m:sup>
+            </m:sSup>
+          </m:e>
+        </m:d>
+        <m:r>
+          <w:rPr>
+            <w:rFonts w:ascii="Cambria Math" w:hAnsi="Cambria Math"/>
+            <w:sz w:val="22"/>
+          </w:rPr>
+          <m:t>=</m:t>
+        </m:r>
+        <m:nary>
+          <m:naryPr>
+            <m:chr m:val="⨆"/>
+            <m:supHide m:val="1"/>
+            <m:ctrlPr>
+              <w:rPr>
+                <w:rFonts w:ascii="Cambria Math" w:hAnsi="Cambria Math"/>
+                <w:i/>
+                <w:sz w:val="22"/>
+              </w:rPr>
+            </m:ctrlPr>
+          </m:naryPr>
+          <m:sub>
+            <m:r>
+              <w:rPr>
+                <w:rFonts w:ascii="Cambria Math" w:hAnsi="Cambria Math"/>
+                <w:sz w:val="22"/>
+              </w:rPr>
+              <m:t>i≥0</m:t>
+            </m:r>
+          </m:sub>
+          <m:sup/>
+          <m:e>
+            <m:sSup>
+              <m:sSupPr>
+                <m:ctrlPr>
+                  <w:rPr>
+                    <w:rFonts w:ascii="Cambria Math" w:hAnsi="Cambria Math"/>
+                    <w:i/>
+                    <w:sz w:val="22"/>
+                  </w:rPr>
+                </m:ctrlPr>
+              </m:sSupPr>
+              <m:e>
+                <m:d>
+                  <m:dPr>
+                    <m:ctrlPr>
+                      <w:rPr>
+                        <w:rFonts w:ascii="Cambria Math" w:hAnsi="Cambria Math"/>
+                        <w:i/>
+                        <w:sz w:val="22"/>
+                      </w:rPr>
+                    </m:ctrlPr>
+                  </m:dPr>
+                  <m:e>
+                    <m:sSubSup>
+                      <m:sSubSupPr>
+                        <m:ctrlPr>
+                          <w:rPr>
+                            <w:rFonts w:ascii="Cambria Math" w:hAnsi="Cambria Math"/>
+                            <w:i/>
+                            <w:sz w:val="22"/>
+                          </w:rPr>
+                        </m:ctrlPr>
+                      </m:sSubSupPr>
+                      <m:e>
+                        <m:r>
+                          <w:rPr>
+                            <w:rFonts w:ascii="Cambria Math" w:hAnsi="Cambria Math"/>
+                            <w:sz w:val="22"/>
+                          </w:rPr>
+                          <m:t>F</m:t>
+                        </m:r>
+                      </m:e>
+                      <m:sub>
+                        <m:r>
+                          <w:rPr>
+                            <w:rFonts w:ascii="Cambria Math" w:hAnsi="Cambria Math"/>
+                            <w:sz w:val="22"/>
+                          </w:rPr>
+                          <m:t>B</m:t>
+                        </m:r>
+                      </m:sub>
+                      <m:sup>
+                        <m:r>
+                          <w:rPr>
+                            <w:rFonts w:ascii="Cambria Math" w:hAnsi="Cambria Math"/>
+                            <w:sz w:val="22"/>
+                          </w:rPr>
+                          <m:t>#</m:t>
+                        </m:r>
+                      </m:sup>
+                    </m:sSubSup>
+                    <m:r>
+                      <w:rPr>
+                        <w:rFonts w:ascii="Cambria Math" w:hAnsi="Cambria Math"/>
+                        <w:sz w:val="22"/>
+                      </w:rPr>
+                      <m:t>∘</m:t>
+                    </m:r>
+                    <m:sSubSup>
+                      <m:sSubSupPr>
+                        <m:ctrlPr>
+                          <w:rPr>
+                            <w:rFonts w:ascii="Cambria Math" w:hAnsi="Cambria Math"/>
+                            <w:i/>
+                            <w:sz w:val="22"/>
+                          </w:rPr>
+                        </m:ctrlPr>
+                      </m:sSubSupPr>
+                      <m:e>
+                        <m:d>
+                          <m:dPr>
+                            <m:begChr m:val="["/>
+                            <m:endChr m:val="]"/>
+                            <m:ctrlPr>
+                              <w:rPr>
+                                <w:rFonts w:ascii="Cambria Math" w:hAnsi="Cambria Math"/>
+                                <w:i/>
+                                <w:sz w:val="22"/>
+                              </w:rPr>
+                            </m:ctrlPr>
+                          </m:dPr>
+                          <m:e>
+                            <m:r>
+                              <m:rPr>
+                                <m:sty m:val="p"/>
+                              </m:rPr>
+                              <w:rPr>
+                                <w:rFonts w:ascii="Cambria Math" w:hAnsi="Cambria Math"/>
+                                <w:sz w:val="22"/>
+                              </w:rPr>
+                              <m:t>C</m:t>
+                            </m:r>
+                          </m:e>
+                        </m:d>
+                      </m:e>
+                      <m:sub>
+                        <m:r>
+                          <m:rPr>
+                            <m:sty m:val="b"/>
+                          </m:rPr>
+                          <w:rPr>
+                            <w:rFonts w:ascii="Cambria Math" w:hAnsi="Cambria Math"/>
+                            <w:sz w:val="22"/>
+                          </w:rPr>
+                          <m:t>bwd</m:t>
+                        </m:r>
+                        <m:ctrlPr>
+                          <w:rPr>
+                            <w:rFonts w:ascii="Cambria Math" w:hAnsi="Cambria Math"/>
+                            <w:b/>
+                            <w:sz w:val="22"/>
+                          </w:rPr>
+                        </m:ctrlPr>
+                      </m:sub>
+                      <m:sup>
+                        <m:r>
+                          <w:rPr>
+                            <w:rFonts w:ascii="Cambria Math" w:hAnsi="Cambria Math"/>
+                            <w:sz w:val="22"/>
+                          </w:rPr>
+                          <m:t>#</m:t>
+                        </m:r>
+                      </m:sup>
+                    </m:sSubSup>
+                  </m:e>
+                </m:d>
+              </m:e>
+              <m:sup>
+                <m:r>
+                  <w:rPr>
+                    <w:rFonts w:ascii="Cambria Math" w:hAnsi="Cambria Math"/>
+                    <w:sz w:val="22"/>
+                  </w:rPr>
+                  <m:t>i</m:t>
+                </m:r>
+              </m:sup>
+            </m:sSup>
+            <m:r>
+              <w:rPr>
+                <w:rFonts w:ascii="Cambria Math" w:hAnsi="Cambria Math"/>
+                <w:sz w:val="22"/>
+              </w:rPr>
+              <m:t>(</m:t>
+            </m:r>
+            <m:sSubSup>
+              <m:sSubSupPr>
+                <m:ctrlPr>
+                  <w:rPr>
+                    <w:rFonts w:ascii="Cambria Math" w:hAnsi="Cambria Math"/>
+                    <w:i/>
+                    <w:sz w:val="22"/>
+                  </w:rPr>
+                </m:ctrlPr>
+              </m:sSubSupPr>
+              <m:e>
+                <m:r>
+                  <w:rPr>
+                    <w:rFonts w:ascii="Cambria Math" w:hAnsi="Cambria Math"/>
+                    <w:sz w:val="22"/>
+                  </w:rPr>
+                  <m:t>F</m:t>
+                </m:r>
+              </m:e>
+              <m:sub>
+                <m:r>
+                  <w:rPr>
+                    <w:rFonts w:ascii="Cambria Math" w:hAnsi="Cambria Math"/>
+                    <w:sz w:val="22"/>
+                  </w:rPr>
+                  <m:t>¬B</m:t>
+                </m:r>
+              </m:sub>
+              <m:sup>
+                <m:r>
+                  <w:rPr>
+                    <w:rFonts w:ascii="Cambria Math" w:hAnsi="Cambria Math"/>
+                    <w:sz w:val="22"/>
+                  </w:rPr>
+                  <m:t>#</m:t>
+                </m:r>
+              </m:sup>
+            </m:sSubSup>
+            <m:d>
+              <m:dPr>
+                <m:ctrlPr>
+                  <w:rPr>
+                    <w:rFonts w:ascii="Cambria Math" w:hAnsi="Cambria Math"/>
+                    <w:i/>
+                    <w:sz w:val="22"/>
+                  </w:rPr>
+                </m:ctrlPr>
+              </m:dPr>
+              <m:e>
+                <m:sSup>
+                  <m:sSupPr>
+                    <m:ctrlPr>
+                      <w:rPr>
+                        <w:rFonts w:ascii="Cambria Math" w:hAnsi="Cambria Math"/>
+                        <w:i/>
+                        <w:sz w:val="22"/>
+                      </w:rPr>
+                    </m:ctrlPr>
+                  </m:sSupPr>
+                  <m:e>
+                    <m:r>
+                      <w:rPr>
+                        <w:rFonts w:ascii="Cambria Math" w:hAnsi="Cambria Math"/>
+                        <w:sz w:val="22"/>
+                      </w:rPr>
+                      <m:t>M</m:t>
+                    </m:r>
+                  </m:e>
+                  <m:sup>
+                    <m:r>
+                      <w:rPr>
+                        <w:rFonts w:ascii="Cambria Math" w:hAnsi="Cambria Math"/>
+                        <w:sz w:val="22"/>
+                      </w:rPr>
+                      <m:t>#</m:t>
+                    </m:r>
+                  </m:sup>
+                </m:sSup>
+              </m:e>
+            </m:d>
+            <m:r>
+              <w:rPr>
+                <w:rFonts w:ascii="Cambria Math" w:hAnsi="Cambria Math"/>
+                <w:sz w:val="22"/>
+              </w:rPr>
+              <m:t>)</m:t>
+            </m:r>
+          </m:e>
+        </m:nary>
+      </m:oMath>
+    </w:p>
+    <w:p>
+      <w:pPr>
+        <w:pStyle w:val="a6"/>
+        <w:numPr>
+          <w:ilvl w:val="0"/>
+          <w:numId w:val="1"/>
+        </w:numPr>
+        <w:ind w:leftChars="0"/>
+        <w:rPr>
+          <w:sz w:val="22"/>
+        </w:rPr>
+      </w:pPr>
+      <w:r>
+        <w:rPr>
+          <w:sz w:val="22"/>
+        </w:rPr>
+        <w:lastRenderedPageBreak/>
+        <w:t xml:space="preserve">Application of backward analysis = </w:t>
+      </w:r>
+    </w:p>
+    <w:p>
+      <w:pPr>
+        <w:pStyle w:val="a6"/>
+        <w:ind w:leftChars="0"/>
+        <w:rPr>
+          <w:sz w:val="22"/>
+        </w:rPr>
+      </w:pPr>
+      <w:r>
+        <w:rPr>
+          <w:rFonts w:hint="eastAsia"/>
+          <w:sz w:val="22"/>
+        </w:rPr>
+        <w:t>1</w:t>
+      </w:r>
+      <w:r>
+        <w:rPr>
+          <w:sz w:val="22"/>
+        </w:rPr>
+        <w:t xml:space="preserve">. </w:t>
+      </w:r>
+      <w:r>
+        <w:rPr>
+          <w:sz w:val="22"/>
+        </w:rPr>
+        <w:t>Find necessary condition to reach given post-condition</w:t>
+      </w:r>
+    </w:p>
+    <w:p>
+      <w:pPr>
+        <w:pStyle w:val="a6"/>
+        <w:ind w:leftChars="0"/>
+        <w:rPr>
+          <w:sz w:val="22"/>
+        </w:rPr>
+      </w:pPr>
+      <w:r>
+        <w:rPr>
+          <w:rFonts w:hint="eastAsia"/>
+          <w:sz w:val="22"/>
+        </w:rPr>
+        <w:t>2</w:t>
+      </w:r>
+      <w:r>
+        <w:rPr>
+          <w:sz w:val="22"/>
+        </w:rPr>
+        <w:t xml:space="preserve">. </w:t>
+      </w:r>
+      <w:r>
+        <w:rPr>
+          <w:sz w:val="22"/>
+        </w:rPr>
+        <w:t>Find sufficient condition to not reach given post-condition</w:t>
+      </w:r>
+    </w:p>
+    <w:p>
+      <w:pPr>
+        <w:pStyle w:val="a6"/>
+        <w:ind w:leftChars="0"/>
+        <w:rPr>
+          <w:sz w:val="22"/>
+        </w:rPr>
+      </w:pPr>
+      <w:r>
+        <w:rPr>
+          <w:rFonts w:hint="eastAsia"/>
+          <w:sz w:val="22"/>
+        </w:rPr>
+        <w:t>3</w:t>
+      </w:r>
+      <w:r>
+        <w:rPr>
+          <w:sz w:val="22"/>
+        </w:rPr>
+        <w:t xml:space="preserve">. </w:t>
+      </w:r>
+      <w:r>
+        <w:rPr>
+          <w:sz w:val="22"/>
+        </w:rPr>
+        <w:t>Refine precision of forward analysis</w:t>
+      </w:r>
+    </w:p>
+    <w:p>
+      <w:pPr>
+        <w:pStyle w:val="a6"/>
+        <w:ind w:leftChars="0" w:left="1600" w:firstLine="10"/>
+        <w:rPr>
+          <w:rFonts w:hint="eastAsia"/>
+          <w:sz w:val="22"/>
+        </w:rPr>
+      </w:pPr>
+      <w:r>
+        <w:rPr>
+          <w:sz w:val="22"/>
+        </w:rPr>
+        <w:t>Doing backward analysis with the result of forward analysis can give more precision than before</w:t>
+      </w:r>
+      <w:bookmarkStart w:id="0" w:name="_GoBack"/>
+      <w:bookmarkEnd w:id="0"/>
+    </w:p>
+    <w:p>
+      <w:pPr>
+        <w:rPr>
           <w:sz w:val="22"/>
         </w:rPr>
       </w:pPr>
@@ -2770,7 +6258,7 @@
   <w:abstractNum w:abstractNumId="0" w15:restartNumberingAfterBreak="0">
     <w:nsid w:val="1D86562F"/>
     <w:multiLevelType w:val="hybridMultilevel"/>
-    <w:tmpl w:val="2750ACE4"/>
+    <w:tmpl w:val="7EE46394"/>
     <w:lvl w:ilvl="0" w:tplc="37E6DE9C">
       <w:start w:val="1"/>
       <w:numFmt w:val="bullet"/>
@@ -2783,10 +6271,10 @@
         <w:rFonts w:ascii="Wingdings" w:hAnsi="Wingdings" w:hint="default"/>
       </w:rPr>
     </w:lvl>
-    <w:lvl w:ilvl="1" w:tplc="04090003">
+    <w:lvl w:ilvl="1" w:tplc="37E6DE9C">
       <w:start w:val="1"/>
       <w:numFmt w:val="bullet"/>
-      <w:lvlText w:val=""/>
+      <w:lvlText w:val=""/>
       <w:lvlJc w:val="left"/>
       <w:pPr>
         <w:ind w:left="800" w:hanging="400"/>

</xml_diff>